<commit_message>
Präsentation und Ablaufplan aktualisiert
</commit_message>
<xml_diff>
--- a/Dokumente/Präsentation_Ablauf_Cnema.docx
+++ b/Dokumente/Präsentation_Ablauf_Cnema.docx
@@ -9,17 +9,17 @@
         <w:rPr>
           <w:b/>
           <w:sz w:val="32"/>
-        </w:rPr>
-      </w:pPr>
-      <w:proofErr w:type="spellStart"/>
+          <w:lang w:val="de-DE"/>
+        </w:rPr>
+      </w:pPr>
       <w:r>
         <w:rPr>
           <w:b/>
           <w:sz w:val="32"/>
+          <w:lang w:val="de-DE"/>
         </w:rPr>
         <w:t>Präsentations-Ablauf</w:t>
       </w:r>
-      <w:proofErr w:type="spellEnd"/>
     </w:p>
     <w:p>
       <w:pPr>
@@ -28,29 +28,23 @@
         <w:rPr>
           <w:b/>
           <w:sz w:val="32"/>
-        </w:rPr>
-      </w:pPr>
+          <w:lang w:val="de-DE"/>
+        </w:rPr>
+      </w:pPr>
+      <w:r>
+        <w:rPr>
+          <w:b/>
+          <w:sz w:val="32"/>
+          <w:lang w:val="de-DE"/>
+        </w:rPr>
+        <w:t xml:space="preserve">Projekt </w:t>
+      </w:r>
       <w:proofErr w:type="spellStart"/>
       <w:r>
         <w:rPr>
           <w:b/>
           <w:sz w:val="32"/>
-        </w:rPr>
-        <w:t>Projekt</w:t>
-      </w:r>
-      <w:proofErr w:type="spellEnd"/>
-      <w:r>
-        <w:rPr>
-          <w:b/>
-          <w:sz w:val="32"/>
-        </w:rPr>
-        <w:t xml:space="preserve"> </w:t>
-      </w:r>
-      <w:proofErr w:type="spellStart"/>
-      <w:r>
-        <w:rPr>
-          <w:b/>
-          <w:sz w:val="32"/>
+          <w:lang w:val="de-DE"/>
         </w:rPr>
         <w:t>C#nema</w:t>
       </w:r>
@@ -63,6 +57,7 @@
         <w:rPr>
           <w:b/>
           <w:sz w:val="28"/>
+          <w:lang w:val="de-DE"/>
         </w:rPr>
       </w:pPr>
     </w:p>
@@ -141,6 +136,22 @@
         </w:rPr>
         <w:t>leitung</w:t>
       </w:r>
+      <w:r>
+        <w:rPr>
+          <w:b/>
+          <w:sz w:val="28"/>
+          <w:lang w:val="de-DE"/>
+        </w:rPr>
+        <w:t xml:space="preserve"> </w:t>
+      </w:r>
+      <w:r>
+        <w:rPr>
+          <w:i/>
+          <w:sz w:val="28"/>
+          <w:lang w:val="de-DE"/>
+        </w:rPr>
+        <w:t>(Osman)</w:t>
+      </w:r>
     </w:p>
     <w:p>
       <w:pPr>
@@ -155,21 +166,51 @@
           <w:sz w:val="28"/>
           <w:lang w:val="de-DE"/>
         </w:rPr>
-        <w:t>Folie 1</w:t>
-      </w:r>
-      <w:r>
-        <w:rPr>
-          <w:sz w:val="28"/>
-          <w:lang w:val="de-DE"/>
-        </w:rPr>
-        <w:t xml:space="preserve">: </w:t>
-      </w:r>
-      <w:r>
-        <w:rPr>
-          <w:sz w:val="28"/>
-          <w:lang w:val="de-DE"/>
-        </w:rPr>
-        <w:t>läuft automatisch ab, dazu Filmmusik</w:t>
+        <w:t>Begrüßungsfolie</w:t>
+      </w:r>
+      <w:r>
+        <w:rPr>
+          <w:sz w:val="28"/>
+          <w:lang w:val="de-DE"/>
+        </w:rPr>
+        <w:t xml:space="preserve"> </w:t>
+      </w:r>
+      <w:r>
+        <w:rPr>
+          <w:sz w:val="28"/>
+          <w:lang w:val="de-DE"/>
+        </w:rPr>
+        <w:t xml:space="preserve">läuft </w:t>
+      </w:r>
+      <w:r>
+        <w:rPr>
+          <w:sz w:val="28"/>
+          <w:lang w:val="de-DE"/>
+        </w:rPr>
+        <w:t xml:space="preserve">nach einem Klick </w:t>
+      </w:r>
+      <w:r>
+        <w:rPr>
+          <w:sz w:val="28"/>
+          <w:lang w:val="de-DE"/>
+        </w:rPr>
+        <w:t xml:space="preserve">automatisch ab, </w:t>
+      </w:r>
+    </w:p>
+    <w:p>
+      <w:pPr>
+        <w:contextualSpacing/>
+        <w:rPr>
+          <w:sz w:val="28"/>
+          <w:lang w:val="de-DE"/>
+        </w:rPr>
+      </w:pPr>
+      <w:r>
+        <w:rPr>
+          <w:sz w:val="28"/>
+          <w:lang w:val="de-DE"/>
+        </w:rPr>
+        <w:t>dazu Filmmusik</w:t>
       </w:r>
       <w:r>
         <w:rPr>
@@ -192,7 +233,21 @@
           <w:sz w:val="28"/>
           <w:lang w:val="de-DE"/>
         </w:rPr>
-        <w:t xml:space="preserve"> Charly)</w:t>
+        <w:t xml:space="preserve"> </w:t>
+      </w:r>
+      <w:r>
+        <w:rPr>
+          <w:sz w:val="28"/>
+          <w:lang w:val="de-DE"/>
+        </w:rPr>
+        <w:t xml:space="preserve">von </w:t>
+      </w:r>
+      <w:r>
+        <w:rPr>
+          <w:sz w:val="28"/>
+          <w:lang w:val="de-DE"/>
+        </w:rPr>
+        <w:t>Charly)</w:t>
       </w:r>
     </w:p>
     <w:p>
@@ -242,33 +297,52 @@
     <w:p>
       <w:pPr>
         <w:contextualSpacing/>
-        <w:rPr>
-          <w:sz w:val="28"/>
-          <w:lang w:val="de-DE"/>
-        </w:rPr>
-      </w:pPr>
-      <w:r>
-        <w:rPr>
-          <w:sz w:val="28"/>
-          <w:lang w:val="de-DE"/>
-        </w:rPr>
-        <w:t>Folien 2 – 6:</w:t>
+        <w:jc w:val="both"/>
+        <w:rPr>
+          <w:i/>
+          <w:sz w:val="28"/>
+          <w:lang w:val="de-DE"/>
+        </w:rPr>
+      </w:pPr>
+      <w:r>
+        <w:rPr>
+          <w:sz w:val="28"/>
+          <w:lang w:val="de-DE"/>
+        </w:rPr>
+        <w:t xml:space="preserve">Seite 2 - 3: </w:t>
+      </w:r>
+      <w:r>
+        <w:rPr>
+          <w:i/>
+          <w:sz w:val="28"/>
+          <w:lang w:val="de-DE"/>
+        </w:rPr>
+        <w:t>Osman</w:t>
       </w:r>
     </w:p>
     <w:p>
       <w:pPr>
         <w:contextualSpacing/>
-        <w:rPr>
-          <w:sz w:val="28"/>
-          <w:lang w:val="de-DE"/>
-        </w:rPr>
-      </w:pPr>
-      <w:r>
-        <w:rPr>
-          <w:sz w:val="28"/>
-          <w:lang w:val="de-DE"/>
-        </w:rPr>
-        <w:t xml:space="preserve">3, 4 etwas genauer; </w:t>
+        <w:jc w:val="both"/>
+        <w:rPr>
+          <w:sz w:val="28"/>
+          <w:lang w:val="de-DE"/>
+        </w:rPr>
+      </w:pPr>
+      <w:r>
+        <w:rPr>
+          <w:sz w:val="28"/>
+          <w:lang w:val="de-DE"/>
+        </w:rPr>
+        <w:t>Seite 4 - 5:</w:t>
+      </w:r>
+      <w:r>
+        <w:rPr>
+          <w:i/>
+          <w:sz w:val="28"/>
+          <w:lang w:val="de-DE"/>
+        </w:rPr>
+        <w:t xml:space="preserve"> Jonathan</w:t>
       </w:r>
     </w:p>
     <w:p>
@@ -279,13 +353,6 @@
           <w:lang w:val="de-DE"/>
         </w:rPr>
       </w:pPr>
-      <w:r>
-        <w:rPr>
-          <w:sz w:val="28"/>
-          <w:lang w:val="de-DE"/>
-        </w:rPr>
-        <w:t>2, 5, 6 schneller (Diagramme nicht im Detail)</w:t>
-      </w:r>
     </w:p>
     <w:p>
       <w:pPr>
@@ -300,10 +367,35 @@
       <w:pPr>
         <w:contextualSpacing/>
         <w:rPr>
-          <w:sz w:val="28"/>
-          <w:lang w:val="de-DE"/>
-        </w:rPr>
-      </w:pPr>
+          <w:b/>
+          <w:sz w:val="28"/>
+          <w:lang w:val="de-DE"/>
+        </w:rPr>
+      </w:pPr>
+      <w:r>
+        <w:rPr>
+          <w:b/>
+          <w:sz w:val="28"/>
+          <w:lang w:val="de-DE"/>
+        </w:rPr>
+        <w:t>C)</w:t>
+      </w:r>
+      <w:r>
+        <w:rPr>
+          <w:b/>
+          <w:sz w:val="28"/>
+          <w:lang w:val="de-DE"/>
+        </w:rPr>
+        <w:t xml:space="preserve"> </w:t>
+      </w:r>
+      <w:r>
+        <w:rPr>
+          <w:b/>
+          <w:sz w:val="28"/>
+          <w:lang w:val="de-DE"/>
+        </w:rPr>
+        <w:t>Praxis: Vorführen der Anwendung</w:t>
+      </w:r>
     </w:p>
     <w:p>
       <w:pPr>
@@ -314,45 +406,37 @@
           <w:lang w:val="de-DE"/>
         </w:rPr>
       </w:pPr>
-      <w:r>
-        <w:rPr>
-          <w:b/>
-          <w:sz w:val="28"/>
-          <w:lang w:val="de-DE"/>
-        </w:rPr>
-        <w:t>C)</w:t>
-      </w:r>
-      <w:r>
-        <w:rPr>
-          <w:b/>
-          <w:sz w:val="28"/>
-          <w:lang w:val="de-DE"/>
-        </w:rPr>
-        <w:t xml:space="preserve"> </w:t>
-      </w:r>
-      <w:r>
-        <w:rPr>
-          <w:b/>
-          <w:sz w:val="28"/>
-          <w:lang w:val="de-DE"/>
-        </w:rPr>
-        <w:t>Praxis: Vorführen der Anwendung</w:t>
-      </w:r>
     </w:p>
     <w:p>
       <w:pPr>
         <w:contextualSpacing/>
         <w:rPr>
-          <w:b/>
-          <w:sz w:val="28"/>
-          <w:lang w:val="de-DE"/>
-        </w:rPr>
-      </w:pPr>
+          <w:sz w:val="28"/>
+          <w:lang w:val="de-DE"/>
+        </w:rPr>
+      </w:pPr>
+      <w:r>
+        <w:rPr>
+          <w:sz w:val="28"/>
+          <w:lang w:val="de-DE"/>
+        </w:rPr>
+        <w:t>Seite 6 nur kurz einblenden, dann Umschalten auf Visual Studio</w:t>
+      </w:r>
     </w:p>
     <w:p>
       <w:pPr>
         <w:contextualSpacing/>
         <w:rPr>
+          <w:b/>
+          <w:sz w:val="28"/>
+          <w:lang w:val="de-DE"/>
+        </w:rPr>
+      </w:pPr>
+    </w:p>
+    <w:p>
+      <w:pPr>
+        <w:contextualSpacing/>
+        <w:rPr>
           <w:sz w:val="28"/>
           <w:lang w:val="de-DE"/>
         </w:rPr>
@@ -383,10 +467,30 @@
           <w:sz w:val="28"/>
           <w:lang w:val="de-DE"/>
         </w:rPr>
-        <w:t xml:space="preserve"> oder bei Präsentation der Code-Teil (Punkt D) </w:t>
-      </w:r>
-      <w:bookmarkStart w:id="0" w:name="_GoBack"/>
-      <w:bookmarkEnd w:id="0"/>
+        <w:t xml:space="preserve"> oder bei Präsentation der Code-Teil</w:t>
+      </w:r>
+      <w:r>
+        <w:rPr>
+          <w:sz w:val="28"/>
+          <w:lang w:val="de-DE"/>
+        </w:rPr>
+        <w:t>e</w:t>
+      </w:r>
+      <w:r>
+        <w:rPr>
+          <w:sz w:val="28"/>
+          <w:lang w:val="de-DE"/>
+        </w:rPr>
+        <w:t xml:space="preserve"> (Punkt D</w:t>
+      </w:r>
+      <w:proofErr w:type="gramStart"/>
+      <w:r>
+        <w:rPr>
+          <w:sz w:val="28"/>
+          <w:lang w:val="de-DE"/>
+        </w:rPr>
+        <w:t xml:space="preserve">) </w:t>
+      </w:r>
       <w:r>
         <w:rPr>
           <w:sz w:val="28"/>
@@ -394,6 +498,7 @@
         </w:rPr>
         <w:t>:</w:t>
       </w:r>
+      <w:proofErr w:type="gramEnd"/>
     </w:p>
     <w:p>
       <w:pPr>
@@ -420,7 +525,22 @@
           <w:sz w:val="24"/>
           <w:lang w:val="de-DE"/>
         </w:rPr>
-        <w:t xml:space="preserve"> mit grundlegenden CRUD-Operationen eingeführt</w:t>
+        <w:t xml:space="preserve"> mit grundlegenden CRUD-Operationen</w:t>
+      </w:r>
+      <w:r>
+        <w:rPr>
+          <w:sz w:val="24"/>
+          <w:lang w:val="de-DE"/>
+        </w:rPr>
+        <w:t xml:space="preserve"> </w:t>
+      </w:r>
+      <w:r>
+        <w:rPr>
+          <w:i/>
+          <w:sz w:val="24"/>
+          <w:lang w:val="de-DE"/>
+        </w:rPr>
+        <w:t>(Charly)</w:t>
       </w:r>
     </w:p>
     <w:p>
@@ -460,6 +580,21 @@
         </w:rPr>
         <w:t xml:space="preserve"> in Datenbank</w:t>
       </w:r>
+      <w:r>
+        <w:rPr>
+          <w:sz w:val="24"/>
+          <w:lang w:val="de-DE"/>
+        </w:rPr>
+        <w:t xml:space="preserve"> </w:t>
+      </w:r>
+      <w:r>
+        <w:rPr>
+          <w:i/>
+          <w:sz w:val="24"/>
+          <w:lang w:val="de-DE"/>
+        </w:rPr>
+        <w:t>(Charly)</w:t>
+      </w:r>
     </w:p>
     <w:p>
       <w:pPr>
@@ -512,6 +647,37 @@
         <w:t>Adminbereich</w:t>
       </w:r>
       <w:proofErr w:type="spellEnd"/>
+      <w:r>
+        <w:rPr>
+          <w:sz w:val="24"/>
+          <w:lang w:val="de-DE"/>
+        </w:rPr>
+        <w:t xml:space="preserve"> </w:t>
+      </w:r>
+      <w:r>
+        <w:rPr>
+          <w:i/>
+          <w:sz w:val="24"/>
+          <w:lang w:val="de-DE"/>
+        </w:rPr>
+        <w:t>(</w:t>
+      </w:r>
+      <w:r>
+        <w:rPr>
+          <w:i/>
+          <w:sz w:val="24"/>
+          <w:lang w:val="de-DE"/>
+        </w:rPr>
+        <w:t>Osman</w:t>
+      </w:r>
+      <w:r>
+        <w:rPr>
+          <w:i/>
+          <w:sz w:val="24"/>
+          <w:lang w:val="de-DE"/>
+        </w:rPr>
+        <w:t>)</w:t>
+      </w:r>
     </w:p>
     <w:p>
       <w:pPr>
@@ -540,6 +706,45 @@
         </w:rPr>
         <w:t xml:space="preserve"> zum Bearbeiten von Einträgen</w:t>
       </w:r>
+      <w:r>
+        <w:rPr>
+          <w:sz w:val="24"/>
+          <w:lang w:val="de-DE"/>
+        </w:rPr>
+        <w:t xml:space="preserve"> </w:t>
+      </w:r>
+      <w:r>
+        <w:rPr>
+          <w:i/>
+          <w:sz w:val="24"/>
+          <w:lang w:val="de-DE"/>
+        </w:rPr>
+        <w:t>(</w:t>
+      </w:r>
+      <w:r>
+        <w:rPr>
+          <w:i/>
+          <w:sz w:val="24"/>
+          <w:lang w:val="de-DE"/>
+        </w:rPr>
+        <w:t>Osman</w:t>
+      </w:r>
+      <w:r>
+        <w:rPr>
+          <w:i/>
+          <w:sz w:val="24"/>
+          <w:lang w:val="de-DE"/>
+        </w:rPr>
+        <w:t>?</w:t>
+      </w:r>
+      <w:r>
+        <w:rPr>
+          <w:i/>
+          <w:sz w:val="24"/>
+          <w:lang w:val="de-DE"/>
+        </w:rPr>
+        <w:t>)</w:t>
+      </w:r>
     </w:p>
     <w:p>
       <w:pPr>
@@ -555,25 +760,54 @@
       </w:pPr>
       <w:r>
         <w:rPr>
-          <w:sz w:val="24"/>
-          <w:lang w:val="de-DE"/>
-        </w:rPr>
-        <w:t xml:space="preserve">Prüfung: Pro Kunde und Film nur </w:t>
-      </w:r>
-      <w:r>
-        <w:rPr>
-          <w:b/>
-          <w:sz w:val="24"/>
-          <w:lang w:val="de-DE"/>
-        </w:rPr>
-        <w:t>je eine Bewertung</w:t>
-      </w:r>
-      <w:r>
-        <w:rPr>
-          <w:sz w:val="24"/>
-          <w:lang w:val="de-DE"/>
-        </w:rPr>
-        <w:t xml:space="preserve"> zulässig</w:t>
+          <w:b/>
+          <w:sz w:val="24"/>
+          <w:lang w:val="de-DE"/>
+        </w:rPr>
+        <w:t>Grids</w:t>
+      </w:r>
+      <w:r>
+        <w:rPr>
+          <w:sz w:val="24"/>
+          <w:lang w:val="de-DE"/>
+        </w:rPr>
+        <w:t xml:space="preserve"> auf allen Seiten für </w:t>
+      </w:r>
+      <w:proofErr w:type="spellStart"/>
+      <w:proofErr w:type="gramStart"/>
+      <w:r>
+        <w:rPr>
+          <w:b/>
+          <w:sz w:val="24"/>
+          <w:lang w:val="de-DE"/>
+        </w:rPr>
+        <w:t>Autoscaling</w:t>
+      </w:r>
+      <w:proofErr w:type="spellEnd"/>
+      <w:r>
+        <w:rPr>
+          <w:b/>
+          <w:sz w:val="24"/>
+          <w:lang w:val="de-DE"/>
+        </w:rPr>
+        <w:t xml:space="preserve">  </w:t>
+      </w:r>
+      <w:r>
+        <w:rPr>
+          <w:i/>
+          <w:sz w:val="24"/>
+          <w:lang w:val="de-DE"/>
+        </w:rPr>
+        <w:t>(</w:t>
+      </w:r>
+      <w:proofErr w:type="gramEnd"/>
+      <w:r>
+        <w:rPr>
+          <w:i/>
+          <w:sz w:val="24"/>
+          <w:lang w:val="de-DE"/>
+        </w:rPr>
+        <w:t>alle)</w:t>
       </w:r>
     </w:p>
     <w:p>
@@ -594,7 +828,28 @@
           <w:sz w:val="24"/>
           <w:lang w:val="de-DE"/>
         </w:rPr>
-        <w:t>Grids</w:t>
+        <w:t>Filme Filtern</w:t>
+      </w:r>
+      <w:r>
+        <w:rPr>
+          <w:sz w:val="24"/>
+          <w:lang w:val="de-DE"/>
+        </w:rPr>
+        <w:t xml:space="preserve"> nach mehreren Kriterien möglich: Suchwort </w:t>
+      </w:r>
+      <w:r>
+        <w:rPr>
+          <w:sz w:val="24"/>
+          <w:lang w:val="de-DE"/>
+        </w:rPr>
+        <w:t>+</w:t>
+      </w:r>
+      <w:r>
+        <w:rPr>
+          <w:sz w:val="24"/>
+          <w:lang w:val="de-DE"/>
+        </w:rPr>
+        <w:t xml:space="preserve"> Radio-Button</w:t>
       </w:r>
       <w:r>
         <w:rPr>
@@ -605,21 +860,28 @@
       </w:r>
       <w:r>
         <w:rPr>
-          <w:sz w:val="24"/>
-          <w:lang w:val="de-DE"/>
-        </w:rPr>
-        <w:t xml:space="preserve">auf allen Seiten für </w:t>
-      </w:r>
-      <w:proofErr w:type="spellStart"/>
-      <w:r>
-        <w:rPr>
-          <w:b/>
-          <w:sz w:val="24"/>
-          <w:lang w:val="de-DE"/>
-        </w:rPr>
-        <w:t>Autoscaling</w:t>
-      </w:r>
-      <w:proofErr w:type="spellEnd"/>
+          <w:i/>
+          <w:sz w:val="24"/>
+          <w:lang w:val="de-DE"/>
+        </w:rPr>
+        <w:t>(</w:t>
+      </w:r>
+      <w:r>
+        <w:rPr>
+          <w:i/>
+          <w:sz w:val="24"/>
+          <w:lang w:val="de-DE"/>
+        </w:rPr>
+        <w:t>Jonathan</w:t>
+      </w:r>
+      <w:r>
+        <w:rPr>
+          <w:i/>
+          <w:sz w:val="24"/>
+          <w:lang w:val="de-DE"/>
+        </w:rPr>
+        <w:t>)</w:t>
+      </w:r>
     </w:p>
     <w:p>
       <w:pPr>
@@ -629,34 +891,6 @@
           <w:numId w:val="1"/>
         </w:numPr>
         <w:rPr>
-          <w:sz w:val="24"/>
-          <w:lang w:val="de-DE"/>
-        </w:rPr>
-      </w:pPr>
-      <w:r>
-        <w:rPr>
-          <w:b/>
-          <w:sz w:val="24"/>
-          <w:lang w:val="de-DE"/>
-        </w:rPr>
-        <w:t>Filme Filtern</w:t>
-      </w:r>
-      <w:r>
-        <w:rPr>
-          <w:sz w:val="24"/>
-          <w:lang w:val="de-DE"/>
-        </w:rPr>
-        <w:t xml:space="preserve"> nach mehreren Kriterien möglich: Suchwort und Radio-Button</w:t>
-      </w:r>
-    </w:p>
-    <w:p>
-      <w:pPr>
-        <w:pStyle w:val="Listenabsatz"/>
-        <w:numPr>
-          <w:ilvl w:val="0"/>
-          <w:numId w:val="1"/>
-        </w:numPr>
-        <w:rPr>
           <w:b/>
           <w:sz w:val="24"/>
           <w:lang w:val="de-DE"/>
@@ -670,12 +904,27 @@
         </w:rPr>
         <w:t>Logger</w:t>
       </w:r>
+      <w:r>
+        <w:rPr>
+          <w:b/>
+          <w:sz w:val="24"/>
+          <w:lang w:val="de-DE"/>
+        </w:rPr>
+        <w:t xml:space="preserve"> </w:t>
+      </w:r>
+      <w:r>
+        <w:rPr>
+          <w:i/>
+          <w:sz w:val="24"/>
+          <w:lang w:val="de-DE"/>
+        </w:rPr>
+        <w:t>(Jonathan + Charly)</w:t>
+      </w:r>
     </w:p>
     <w:p>
       <w:pPr>
         <w:contextualSpacing/>
         <w:rPr>
-          <w:b/>
           <w:sz w:val="28"/>
           <w:lang w:val="de-DE"/>
         </w:rPr>
@@ -729,13 +978,84 @@
           <w:lang w:val="de-DE"/>
         </w:rPr>
       </w:pPr>
-      <w:r>
+    </w:p>
+    <w:p>
+      <w:pPr>
+        <w:contextualSpacing/>
         <w:rPr>
           <w:sz w:val="28"/>
           <w:u w:val="single"/>
           <w:lang w:val="de-DE"/>
         </w:rPr>
-        <w:t>1. Kundenregistrierung (Charly)</w:t>
+      </w:pPr>
+    </w:p>
+    <w:p>
+      <w:pPr>
+        <w:contextualSpacing/>
+        <w:rPr>
+          <w:sz w:val="28"/>
+          <w:u w:val="single"/>
+          <w:lang w:val="de-DE"/>
+        </w:rPr>
+      </w:pPr>
+    </w:p>
+    <w:p>
+      <w:pPr>
+        <w:contextualSpacing/>
+        <w:rPr>
+          <w:sz w:val="28"/>
+          <w:u w:val="single"/>
+          <w:lang w:val="de-DE"/>
+        </w:rPr>
+      </w:pPr>
+    </w:p>
+    <w:p>
+      <w:pPr>
+        <w:contextualSpacing/>
+        <w:rPr>
+          <w:sz w:val="28"/>
+          <w:u w:val="single"/>
+          <w:lang w:val="de-DE"/>
+        </w:rPr>
+      </w:pPr>
+    </w:p>
+    <w:p>
+      <w:pPr>
+        <w:contextualSpacing/>
+        <w:rPr>
+          <w:sz w:val="28"/>
+          <w:u w:val="single"/>
+          <w:lang w:val="de-DE"/>
+        </w:rPr>
+      </w:pPr>
+    </w:p>
+    <w:p>
+      <w:pPr>
+        <w:contextualSpacing/>
+        <w:rPr>
+          <w:i/>
+          <w:sz w:val="28"/>
+          <w:u w:val="single"/>
+          <w:lang w:val="de-DE"/>
+        </w:rPr>
+      </w:pPr>
+      <w:r>
+        <w:rPr>
+          <w:sz w:val="28"/>
+          <w:u w:val="single"/>
+          <w:lang w:val="de-DE"/>
+        </w:rPr>
+        <w:lastRenderedPageBreak/>
+        <w:t xml:space="preserve">1. Kundenregistrierung </w:t>
+      </w:r>
+      <w:r>
+        <w:rPr>
+          <w:i/>
+          <w:sz w:val="28"/>
+          <w:u w:val="single"/>
+          <w:lang w:val="de-DE"/>
+        </w:rPr>
+        <w:t>(Charly)</w:t>
       </w:r>
     </w:p>
     <w:p>
@@ -755,7 +1075,23 @@
           <w:sz w:val="28"/>
           <w:lang w:val="de-DE"/>
         </w:rPr>
-        <w:t>Herr Hüttl wird registriert</w:t>
+        <w:t xml:space="preserve">(Grids, </w:t>
+      </w:r>
+      <w:proofErr w:type="spellStart"/>
+      <w:r>
+        <w:rPr>
+          <w:sz w:val="28"/>
+          <w:lang w:val="de-DE"/>
+        </w:rPr>
+        <w:t>Autoscaling</w:t>
+      </w:r>
+      <w:proofErr w:type="spellEnd"/>
+      <w:r>
+        <w:rPr>
+          <w:sz w:val="28"/>
+          <w:lang w:val="de-DE"/>
+        </w:rPr>
+        <w:t xml:space="preserve"> nebenbei)</w:t>
       </w:r>
     </w:p>
     <w:p>
@@ -775,24 +1111,102 @@
           <w:sz w:val="28"/>
           <w:lang w:val="de-DE"/>
         </w:rPr>
+        <w:t>Herr Hüttl wird registriert</w:t>
+      </w:r>
+      <w:r>
+        <w:rPr>
+          <w:sz w:val="28"/>
+          <w:lang w:val="de-DE"/>
+        </w:rPr>
+        <w:t xml:space="preserve"> </w:t>
+      </w:r>
+    </w:p>
+    <w:p>
+      <w:pPr>
+        <w:pStyle w:val="Listenabsatz"/>
+        <w:numPr>
+          <w:ilvl w:val="0"/>
+          <w:numId w:val="7"/>
+        </w:numPr>
+        <w:rPr>
+          <w:sz w:val="28"/>
+          <w:lang w:val="de-DE"/>
+        </w:rPr>
+      </w:pPr>
+      <w:r>
+        <w:rPr>
+          <w:sz w:val="28"/>
+          <w:lang w:val="de-DE"/>
+        </w:rPr>
+        <w:t xml:space="preserve">auch </w:t>
+      </w:r>
+      <w:r>
+        <w:rPr>
+          <w:sz w:val="28"/>
+          <w:lang w:val="de-DE"/>
+        </w:rPr>
+        <w:t>Fehleingaben</w:t>
+      </w:r>
+      <w:r>
+        <w:rPr>
+          <w:sz w:val="28"/>
+          <w:lang w:val="de-DE"/>
+        </w:rPr>
+        <w:t xml:space="preserve"> zeigen</w:t>
+      </w:r>
+    </w:p>
+    <w:p>
+      <w:pPr>
+        <w:pStyle w:val="Listenabsatz"/>
+        <w:numPr>
+          <w:ilvl w:val="0"/>
+          <w:numId w:val="2"/>
+        </w:numPr>
+        <w:rPr>
+          <w:sz w:val="28"/>
+          <w:lang w:val="de-DE"/>
+        </w:rPr>
+      </w:pPr>
+      <w:r>
+        <w:rPr>
+          <w:sz w:val="28"/>
+          <w:lang w:val="de-DE"/>
+        </w:rPr>
         <w:t xml:space="preserve">Herr Hüttl meldet sich an </w:t>
       </w:r>
     </w:p>
     <w:p>
       <w:pPr>
         <w:pStyle w:val="Listenabsatz"/>
-        <w:rPr>
-          <w:sz w:val="28"/>
-          <w:lang w:val="de-DE"/>
-        </w:rPr>
-      </w:pPr>
-      <w:r>
-        <w:rPr>
-          <w:sz w:val="28"/>
-          <w:lang w:val="de-DE"/>
-        </w:rPr>
-        <w:t xml:space="preserve">(dabei </w:t>
-      </w:r>
+        <w:numPr>
+          <w:ilvl w:val="0"/>
+          <w:numId w:val="7"/>
+        </w:numPr>
+        <w:rPr>
+          <w:sz w:val="28"/>
+          <w:lang w:val="de-DE"/>
+        </w:rPr>
+      </w:pPr>
+      <w:r>
+        <w:rPr>
+          <w:sz w:val="28"/>
+          <w:lang w:val="de-DE"/>
+        </w:rPr>
+        <w:t>bewusst Fehleingaben zeigen</w:t>
+      </w:r>
+    </w:p>
+    <w:p>
+      <w:pPr>
+        <w:pStyle w:val="Listenabsatz"/>
+        <w:numPr>
+          <w:ilvl w:val="0"/>
+          <w:numId w:val="7"/>
+        </w:numPr>
+        <w:rPr>
+          <w:sz w:val="28"/>
+          <w:lang w:val="de-DE"/>
+        </w:rPr>
+      </w:pPr>
       <w:proofErr w:type="spellStart"/>
       <w:r>
         <w:rPr>
@@ -807,12 +1221,89 @@
           <w:sz w:val="28"/>
           <w:lang w:val="de-DE"/>
         </w:rPr>
-        <w:t xml:space="preserve"> Passwort in Datenbank zeigen!)</w:t>
-      </w:r>
-    </w:p>
-    <w:p>
-      <w:pPr>
-        <w:rPr>
+        <w:t xml:space="preserve"> Passwort </w:t>
+      </w:r>
+      <w:r>
+        <w:rPr>
+          <w:sz w:val="28"/>
+          <w:lang w:val="de-DE"/>
+        </w:rPr>
+        <w:t>erwähnen</w:t>
+      </w:r>
+      <w:r>
+        <w:rPr>
+          <w:sz w:val="28"/>
+          <w:lang w:val="de-DE"/>
+        </w:rPr>
+        <w:t xml:space="preserve">; später </w:t>
+      </w:r>
+      <w:r>
+        <w:rPr>
+          <w:sz w:val="28"/>
+          <w:lang w:val="de-DE"/>
+        </w:rPr>
+        <w:t>i</w:t>
+      </w:r>
+      <w:r>
+        <w:rPr>
+          <w:sz w:val="28"/>
+          <w:lang w:val="de-DE"/>
+        </w:rPr>
+        <w:t>m</w:t>
+      </w:r>
+      <w:r>
+        <w:rPr>
+          <w:sz w:val="28"/>
+          <w:lang w:val="de-DE"/>
+        </w:rPr>
+        <w:t xml:space="preserve"> Code-Teil</w:t>
+      </w:r>
+      <w:r>
+        <w:rPr>
+          <w:sz w:val="28"/>
+          <w:lang w:val="de-DE"/>
+        </w:rPr>
+        <w:t xml:space="preserve"> </w:t>
+      </w:r>
+      <w:r>
+        <w:rPr>
+          <w:sz w:val="28"/>
+          <w:lang w:val="de-DE"/>
+        </w:rPr>
+        <w:t>in DB</w:t>
+      </w:r>
+      <w:r>
+        <w:rPr>
+          <w:sz w:val="28"/>
+          <w:lang w:val="de-DE"/>
+        </w:rPr>
+        <w:t xml:space="preserve"> zeigen</w:t>
+      </w:r>
+    </w:p>
+    <w:p>
+      <w:pPr>
+        <w:pStyle w:val="Listenabsatz"/>
+        <w:numPr>
+          <w:ilvl w:val="0"/>
+          <w:numId w:val="2"/>
+        </w:numPr>
+        <w:rPr>
+          <w:sz w:val="28"/>
+          <w:lang w:val="de-DE"/>
+        </w:rPr>
+      </w:pPr>
+      <w:r>
+        <w:rPr>
+          <w:sz w:val="28"/>
+          <w:lang w:val="de-DE"/>
+        </w:rPr>
+        <w:t>Logger-Zwischenergebnis zeigen</w:t>
+      </w:r>
+    </w:p>
+    <w:p>
+      <w:pPr>
+        <w:rPr>
+          <w:i/>
           <w:sz w:val="28"/>
           <w:u w:val="single"/>
           <w:lang w:val="de-DE"/>
@@ -824,7 +1315,52 @@
           <w:u w:val="single"/>
           <w:lang w:val="de-DE"/>
         </w:rPr>
-        <w:t>2. Buchungsvorgang (Jonathan)</w:t>
+        <w:t xml:space="preserve">2. Buchungsvorgang </w:t>
+      </w:r>
+      <w:r>
+        <w:rPr>
+          <w:i/>
+          <w:sz w:val="28"/>
+          <w:u w:val="single"/>
+          <w:lang w:val="de-DE"/>
+        </w:rPr>
+        <w:t>(Jonathan)</w:t>
+      </w:r>
+    </w:p>
+    <w:p>
+      <w:pPr>
+        <w:pStyle w:val="Listenabsatz"/>
+        <w:numPr>
+          <w:ilvl w:val="0"/>
+          <w:numId w:val="2"/>
+        </w:numPr>
+        <w:rPr>
+          <w:sz w:val="28"/>
+          <w:lang w:val="de-DE"/>
+        </w:rPr>
+      </w:pPr>
+      <w:r>
+        <w:rPr>
+          <w:sz w:val="28"/>
+          <w:lang w:val="de-DE"/>
+        </w:rPr>
+        <w:t xml:space="preserve">(Grids, </w:t>
+      </w:r>
+      <w:proofErr w:type="spellStart"/>
+      <w:r>
+        <w:rPr>
+          <w:sz w:val="28"/>
+          <w:lang w:val="de-DE"/>
+        </w:rPr>
+        <w:t>Autoscaling</w:t>
+      </w:r>
+      <w:proofErr w:type="spellEnd"/>
+      <w:r>
+        <w:rPr>
+          <w:sz w:val="28"/>
+          <w:lang w:val="de-DE"/>
+        </w:rPr>
+        <w:t xml:space="preserve"> nebenbei)</w:t>
       </w:r>
     </w:p>
     <w:p>
@@ -864,13 +1400,136 @@
           <w:sz w:val="28"/>
           <w:lang w:val="de-DE"/>
         </w:rPr>
-        <w:lastRenderedPageBreak/>
+        <w:t>„</w:t>
+      </w:r>
+      <w:r>
+        <w:rPr>
+          <w:sz w:val="28"/>
+          <w:lang w:val="de-DE"/>
+        </w:rPr>
+        <w:t>Filmdetails</w:t>
+      </w:r>
+      <w:r>
+        <w:rPr>
+          <w:sz w:val="28"/>
+          <w:lang w:val="de-DE"/>
+        </w:rPr>
+        <w:t>“</w:t>
+      </w:r>
+      <w:r>
+        <w:rPr>
+          <w:sz w:val="28"/>
+          <w:lang w:val="de-DE"/>
+        </w:rPr>
+        <w:t xml:space="preserve"> zum gewählten Film </w:t>
+      </w:r>
+      <w:r>
+        <w:rPr>
+          <w:sz w:val="28"/>
+          <w:lang w:val="de-DE"/>
+        </w:rPr>
+        <w:t>an</w:t>
+      </w:r>
+      <w:r>
+        <w:rPr>
+          <w:sz w:val="28"/>
+          <w:lang w:val="de-DE"/>
+        </w:rPr>
+        <w:t>zeigen lassen</w:t>
+      </w:r>
+    </w:p>
+    <w:p>
+      <w:pPr>
+        <w:pStyle w:val="Listenabsatz"/>
+        <w:numPr>
+          <w:ilvl w:val="0"/>
+          <w:numId w:val="3"/>
+        </w:numPr>
+        <w:rPr>
+          <w:sz w:val="28"/>
+          <w:lang w:val="de-DE"/>
+        </w:rPr>
+      </w:pPr>
+      <w:r>
+        <w:rPr>
+          <w:sz w:val="28"/>
+          <w:lang w:val="de-DE"/>
+        </w:rPr>
         <w:t>Jonathan führt durch Buchungsvorgang</w:t>
       </w:r>
     </w:p>
     <w:p>
       <w:pPr>
-        <w:rPr>
+        <w:pStyle w:val="Listenabsatz"/>
+        <w:numPr>
+          <w:ilvl w:val="0"/>
+          <w:numId w:val="3"/>
+        </w:numPr>
+        <w:rPr>
+          <w:sz w:val="28"/>
+          <w:lang w:val="de-DE"/>
+        </w:rPr>
+      </w:pPr>
+      <w:r>
+        <w:rPr>
+          <w:sz w:val="28"/>
+          <w:lang w:val="de-DE"/>
+        </w:rPr>
+        <w:t>„Filme Filtern“ präsentieren (</w:t>
+      </w:r>
+      <w:r>
+        <w:rPr>
+          <w:sz w:val="28"/>
+          <w:lang w:val="de-DE"/>
+        </w:rPr>
+        <w:t>Suchwort</w:t>
+      </w:r>
+      <w:r>
+        <w:rPr>
+          <w:sz w:val="28"/>
+          <w:lang w:val="de-DE"/>
+        </w:rPr>
+        <w:t xml:space="preserve">, </w:t>
+      </w:r>
+      <w:r>
+        <w:rPr>
+          <w:sz w:val="28"/>
+          <w:lang w:val="de-DE"/>
+        </w:rPr>
+        <w:t>Radio-Button</w:t>
+      </w:r>
+      <w:r>
+        <w:rPr>
+          <w:sz w:val="28"/>
+          <w:lang w:val="de-DE"/>
+        </w:rPr>
+        <w:t>s)</w:t>
+      </w:r>
+    </w:p>
+    <w:p>
+      <w:pPr>
+        <w:pStyle w:val="Listenabsatz"/>
+        <w:numPr>
+          <w:ilvl w:val="0"/>
+          <w:numId w:val="3"/>
+        </w:numPr>
+        <w:rPr>
+          <w:sz w:val="28"/>
+          <w:lang w:val="de-DE"/>
+        </w:rPr>
+      </w:pPr>
+      <w:r>
+        <w:rPr>
+          <w:sz w:val="28"/>
+          <w:lang w:val="de-DE"/>
+        </w:rPr>
+        <w:t>(Logger Zwischenergebnis zeigen?)</w:t>
+      </w:r>
+    </w:p>
+    <w:p>
+      <w:pPr>
+        <w:rPr>
+          <w:i/>
           <w:sz w:val="28"/>
           <w:u w:val="single"/>
           <w:lang w:val="de-DE"/>
@@ -882,25 +1541,24 @@
           <w:u w:val="single"/>
           <w:lang w:val="de-DE"/>
         </w:rPr>
-        <w:t xml:space="preserve">3. </w:t>
-      </w:r>
-      <w:proofErr w:type="spellStart"/>
+        <w:t>3</w:t>
+      </w:r>
       <w:r>
         <w:rPr>
           <w:sz w:val="28"/>
           <w:u w:val="single"/>
           <w:lang w:val="de-DE"/>
         </w:rPr>
-        <w:t>Adminbereich</w:t>
-      </w:r>
-      <w:proofErr w:type="spellEnd"/>
-      <w:r>
-        <w:rPr>
+        <w:t xml:space="preserve">. Filme bewerten </w:t>
+      </w:r>
+      <w:r>
+        <w:rPr>
+          <w:i/>
           <w:sz w:val="28"/>
           <w:u w:val="single"/>
           <w:lang w:val="de-DE"/>
         </w:rPr>
-        <w:t xml:space="preserve"> (Osman)</w:t>
+        <w:t>(Charly)</w:t>
       </w:r>
     </w:p>
     <w:p>
@@ -920,56 +1578,7 @@
           <w:sz w:val="28"/>
           <w:lang w:val="de-DE"/>
         </w:rPr>
-        <w:t xml:space="preserve">Osman zeigt alle Features des </w:t>
-      </w:r>
-      <w:proofErr w:type="spellStart"/>
-      <w:r>
-        <w:rPr>
-          <w:sz w:val="28"/>
-          <w:lang w:val="de-DE"/>
-        </w:rPr>
-        <w:t>Adminbereichs</w:t>
-      </w:r>
-      <w:proofErr w:type="spellEnd"/>
-      <w:r>
-        <w:rPr>
-          <w:sz w:val="28"/>
-          <w:lang w:val="de-DE"/>
-        </w:rPr>
-        <w:t xml:space="preserve"> (auch Rechtsklickmenü, Icons, Pop-Up Fenster </w:t>
-      </w:r>
-      <w:proofErr w:type="spellStart"/>
-      <w:r>
-        <w:rPr>
-          <w:sz w:val="28"/>
-          <w:lang w:val="de-DE"/>
-        </w:rPr>
-        <w:t>etc</w:t>
-      </w:r>
-      <w:proofErr w:type="spellEnd"/>
-      <w:r>
-        <w:rPr>
-          <w:sz w:val="28"/>
-          <w:lang w:val="de-DE"/>
-        </w:rPr>
-        <w:t>)</w:t>
-      </w:r>
-    </w:p>
-    <w:p>
-      <w:pPr>
-        <w:rPr>
-          <w:sz w:val="28"/>
-          <w:u w:val="single"/>
-          <w:lang w:val="de-DE"/>
-        </w:rPr>
-      </w:pPr>
-      <w:r>
-        <w:rPr>
-          <w:sz w:val="28"/>
-          <w:u w:val="single"/>
-          <w:lang w:val="de-DE"/>
-        </w:rPr>
-        <w:t>4. Filme bewerten (Charly)</w:t>
+        <w:t>Herr Hüttl gibt Bewertung für gesehenen Film ab</w:t>
       </w:r>
     </w:p>
     <w:p>
@@ -989,7 +1598,7 @@
           <w:sz w:val="28"/>
           <w:lang w:val="de-DE"/>
         </w:rPr>
-        <w:t>Herr Hüttl gibt Bewertung für gesehenen Film ab</w:t>
+        <w:t>Zeigen, dass keine zwei Bewertungen von einer Person erlaubt</w:t>
       </w:r>
     </w:p>
     <w:p>
@@ -1009,7 +1618,7 @@
           <w:sz w:val="28"/>
           <w:lang w:val="de-DE"/>
         </w:rPr>
-        <w:t>Zeigen, dass keine zwei Bewertungen von einer Person erlaubt</w:t>
+        <w:t>Charly meldet sich an, zeigt Durchschnittsberechnung</w:t>
       </w:r>
     </w:p>
     <w:p>
@@ -1029,7 +1638,21 @@
           <w:sz w:val="28"/>
           <w:lang w:val="de-DE"/>
         </w:rPr>
-        <w:t>Charly meldet sich an, zeigt Durchschnittsberechnung</w:t>
+        <w:t>(Unter Filmdetails kurz neue Bewertung</w:t>
+      </w:r>
+      <w:r>
+        <w:rPr>
+          <w:sz w:val="28"/>
+          <w:lang w:val="de-DE"/>
+        </w:rPr>
+        <w:t>szahl</w:t>
+      </w:r>
+      <w:r>
+        <w:rPr>
+          <w:sz w:val="28"/>
+          <w:lang w:val="de-DE"/>
+        </w:rPr>
+        <w:t xml:space="preserve"> zeigen)</w:t>
       </w:r>
     </w:p>
     <w:p>
@@ -1046,7 +1669,7 @@
           <w:u w:val="single"/>
           <w:lang w:val="de-DE"/>
         </w:rPr>
-        <w:t>5. Filme filtern (</w:t>
+        <w:t>4</w:t>
       </w:r>
       <w:r>
         <w:rPr>
@@ -1054,49 +1677,34 @@
           <w:u w:val="single"/>
           <w:lang w:val="de-DE"/>
         </w:rPr>
-        <w:t>alle zusammen</w:t>
-      </w:r>
+        <w:t xml:space="preserve">. </w:t>
+      </w:r>
+      <w:proofErr w:type="spellStart"/>
       <w:r>
         <w:rPr>
           <w:sz w:val="28"/>
           <w:u w:val="single"/>
           <w:lang w:val="de-DE"/>
         </w:rPr>
-        <w:t>?</w:t>
-      </w:r>
+        <w:t>Adminbereich</w:t>
+      </w:r>
+      <w:proofErr w:type="spellEnd"/>
       <w:r>
         <w:rPr>
           <w:sz w:val="28"/>
           <w:u w:val="single"/>
           <w:lang w:val="de-DE"/>
         </w:rPr>
-        <w:t xml:space="preserve"> Alternativ schon während </w:t>
-      </w:r>
-      <w:proofErr w:type="gramStart"/>
-      <w:r>
-        <w:rPr>
+        <w:t xml:space="preserve"> </w:t>
+      </w:r>
+      <w:r>
+        <w:rPr>
+          <w:i/>
           <w:sz w:val="28"/>
           <w:u w:val="single"/>
           <w:lang w:val="de-DE"/>
         </w:rPr>
-        <w:t>2. ?</w:t>
-      </w:r>
-      <w:proofErr w:type="gramEnd"/>
-      <w:r>
-        <w:rPr>
-          <w:sz w:val="28"/>
-          <w:u w:val="single"/>
-          <w:lang w:val="de-DE"/>
-        </w:rPr>
-        <w:t xml:space="preserve"> </w:t>
-      </w:r>
-      <w:r>
-        <w:rPr>
-          <w:sz w:val="28"/>
-          <w:u w:val="single"/>
-          <w:lang w:val="de-DE"/>
-        </w:rPr>
-        <w:t>)</w:t>
+        <w:t>(Osman)</w:t>
       </w:r>
     </w:p>
     <w:p>
@@ -1104,7 +1712,7 @@
         <w:pStyle w:val="Listenabsatz"/>
         <w:numPr>
           <w:ilvl w:val="0"/>
-          <w:numId w:val="5"/>
+          <w:numId w:val="4"/>
         </w:numPr>
         <w:rPr>
           <w:sz w:val="28"/>
@@ -1116,35 +1724,23 @@
           <w:sz w:val="28"/>
           <w:lang w:val="de-DE"/>
         </w:rPr>
-        <w:t>Einige Filter-</w:t>
-      </w:r>
-      <w:r>
-        <w:rPr>
-          <w:sz w:val="28"/>
-          <w:lang w:val="de-DE"/>
-        </w:rPr>
-        <w:t>Kriterien werden</w:t>
-      </w:r>
-      <w:r>
-        <w:rPr>
-          <w:sz w:val="28"/>
-          <w:lang w:val="de-DE"/>
-        </w:rPr>
-        <w:t xml:space="preserve"> einzeln </w:t>
-      </w:r>
-      <w:r>
-        <w:rPr>
-          <w:sz w:val="28"/>
-          <w:lang w:val="de-DE"/>
-        </w:rPr>
-        <w:t>gezeigt</w:t>
-      </w:r>
-      <w:r>
-        <w:rPr>
-          <w:sz w:val="28"/>
-          <w:lang w:val="de-DE"/>
-        </w:rPr>
-        <w:t>: Wochentag, Genre usw.</w:t>
+        <w:t xml:space="preserve">(Grids, </w:t>
+      </w:r>
+      <w:proofErr w:type="spellStart"/>
+      <w:r>
+        <w:rPr>
+          <w:sz w:val="28"/>
+          <w:lang w:val="de-DE"/>
+        </w:rPr>
+        <w:t>Autoscaling</w:t>
+      </w:r>
+      <w:proofErr w:type="spellEnd"/>
+      <w:r>
+        <w:rPr>
+          <w:sz w:val="28"/>
+          <w:lang w:val="de-DE"/>
+        </w:rPr>
+        <w:t xml:space="preserve"> nebenbei)</w:t>
       </w:r>
     </w:p>
     <w:p>
@@ -1152,7 +1748,7 @@
         <w:pStyle w:val="Listenabsatz"/>
         <w:numPr>
           <w:ilvl w:val="0"/>
-          <w:numId w:val="5"/>
+          <w:numId w:val="4"/>
         </w:numPr>
         <w:rPr>
           <w:sz w:val="28"/>
@@ -1164,7 +1760,39 @@
           <w:sz w:val="28"/>
           <w:lang w:val="de-DE"/>
         </w:rPr>
-        <w:t>Filtern mit Suchwort UND Radio-Button wird gezeigt</w:t>
+        <w:t xml:space="preserve">Osman zeigt alle Features des </w:t>
+      </w:r>
+      <w:proofErr w:type="spellStart"/>
+      <w:r>
+        <w:rPr>
+          <w:sz w:val="28"/>
+          <w:lang w:val="de-DE"/>
+        </w:rPr>
+        <w:t>Adminbereichs</w:t>
+      </w:r>
+      <w:proofErr w:type="spellEnd"/>
+      <w:r>
+        <w:rPr>
+          <w:sz w:val="28"/>
+          <w:lang w:val="de-DE"/>
+        </w:rPr>
+        <w:t xml:space="preserve"> (Rechtsklickmenü, Icons, Pop-Up Fenster </w:t>
+      </w:r>
+      <w:proofErr w:type="spellStart"/>
+      <w:r>
+        <w:rPr>
+          <w:sz w:val="28"/>
+          <w:lang w:val="de-DE"/>
+        </w:rPr>
+        <w:t>etc</w:t>
+      </w:r>
+      <w:proofErr w:type="spellEnd"/>
+      <w:r>
+        <w:rPr>
+          <w:sz w:val="28"/>
+          <w:lang w:val="de-DE"/>
+        </w:rPr>
+        <w:t>)</w:t>
       </w:r>
     </w:p>
     <w:p>
@@ -1205,32 +1833,91 @@
           <w:sz w:val="28"/>
           <w:lang w:val="de-DE"/>
         </w:rPr>
-        <w:t>Praxis: Code-Teil präsentieren</w:t>
-      </w:r>
-    </w:p>
-    <w:p>
-      <w:pPr>
-        <w:rPr>
-          <w:sz w:val="28"/>
-          <w:lang w:val="de-DE"/>
-        </w:rPr>
-      </w:pPr>
-      <w:r>
-        <w:rPr>
-          <w:sz w:val="28"/>
-          <w:lang w:val="de-DE"/>
-        </w:rPr>
-        <w:t xml:space="preserve">Jeder für seinen Bereich 1 bis 2 ausgewähltem besondere Code-Bestandteile </w:t>
-      </w:r>
-      <w:proofErr w:type="gramStart"/>
-      <w:r>
-        <w:rPr>
-          <w:sz w:val="28"/>
-          <w:lang w:val="de-DE"/>
-        </w:rPr>
-        <w:t>erläutern :</w:t>
-      </w:r>
-      <w:proofErr w:type="gramEnd"/>
+        <w:t>Praxis: Code-Teil</w:t>
+      </w:r>
+      <w:r>
+        <w:rPr>
+          <w:b/>
+          <w:sz w:val="28"/>
+          <w:lang w:val="de-DE"/>
+        </w:rPr>
+        <w:t>e</w:t>
+      </w:r>
+      <w:r>
+        <w:rPr>
+          <w:b/>
+          <w:sz w:val="28"/>
+          <w:lang w:val="de-DE"/>
+        </w:rPr>
+        <w:t xml:space="preserve"> präsentieren</w:t>
+      </w:r>
+    </w:p>
+    <w:p>
+      <w:pPr>
+        <w:rPr>
+          <w:sz w:val="28"/>
+          <w:lang w:val="de-DE"/>
+        </w:rPr>
+      </w:pPr>
+      <w:r>
+        <w:rPr>
+          <w:sz w:val="28"/>
+          <w:lang w:val="de-DE"/>
+        </w:rPr>
+        <w:t>Jeder für seinen Bereich 1 bis 2 besondere Code-</w:t>
+      </w:r>
+      <w:r>
+        <w:rPr>
+          <w:sz w:val="28"/>
+          <w:lang w:val="de-DE"/>
+        </w:rPr>
+        <w:t>T</w:t>
+      </w:r>
+      <w:r>
+        <w:rPr>
+          <w:sz w:val="28"/>
+          <w:lang w:val="de-DE"/>
+        </w:rPr>
+        <w:t>eile</w:t>
+      </w:r>
+      <w:r>
+        <w:rPr>
+          <w:sz w:val="28"/>
+          <w:lang w:val="de-DE"/>
+        </w:rPr>
+        <w:t xml:space="preserve"> in Visual Studio zeigen</w:t>
+      </w:r>
+    </w:p>
+    <w:p>
+      <w:pPr>
+        <w:rPr>
+          <w:sz w:val="28"/>
+          <w:lang w:val="de-DE"/>
+        </w:rPr>
+      </w:pPr>
+      <w:r>
+        <w:rPr>
+          <w:sz w:val="28"/>
+          <w:lang w:val="de-DE"/>
+        </w:rPr>
+        <w:t>Reihenfolge wie oben: Charly, Jonathan, Osman</w:t>
+      </w:r>
+    </w:p>
+    <w:p>
+      <w:pPr>
+        <w:rPr>
+          <w:sz w:val="28"/>
+          <w:lang w:val="de-DE"/>
+        </w:rPr>
+      </w:pPr>
+    </w:p>
+    <w:p>
+      <w:pPr>
+        <w:rPr>
+          <w:sz w:val="28"/>
+          <w:lang w:val="de-DE"/>
+        </w:rPr>
+      </w:pPr>
     </w:p>
     <w:p>
       <w:pPr>
@@ -1241,23 +1928,325 @@
         </w:numPr>
         <w:rPr>
           <w:sz w:val="28"/>
-          <w:lang w:val="de-DE"/>
-        </w:rPr>
-      </w:pPr>
-      <w:r>
-        <w:rPr>
-          <w:sz w:val="28"/>
-          <w:lang w:val="de-DE"/>
-        </w:rPr>
-        <w:t>Reihenfolge wie oben: Charly, Jonathan, Osma</w:t>
-      </w:r>
-      <w:r>
-        <w:rPr>
-          <w:sz w:val="28"/>
-          <w:lang w:val="de-DE"/>
-        </w:rPr>
-        <w:t>n</w:t>
-      </w:r>
+          <w:u w:val="single"/>
+          <w:lang w:val="de-DE"/>
+        </w:rPr>
+      </w:pPr>
+      <w:r>
+        <w:rPr>
+          <w:sz w:val="28"/>
+          <w:u w:val="single"/>
+          <w:lang w:val="de-DE"/>
+        </w:rPr>
+        <w:lastRenderedPageBreak/>
+        <w:t>Charly:</w:t>
+      </w:r>
+    </w:p>
+    <w:p>
+      <w:pPr>
+        <w:pStyle w:val="Listenabsatz"/>
+        <w:numPr>
+          <w:ilvl w:val="1"/>
+          <w:numId w:val="6"/>
+        </w:numPr>
+        <w:rPr>
+          <w:sz w:val="28"/>
+          <w:lang w:val="de-DE"/>
+        </w:rPr>
+      </w:pPr>
+      <w:r>
+        <w:rPr>
+          <w:sz w:val="28"/>
+          <w:lang w:val="de-DE"/>
+        </w:rPr>
+        <w:t xml:space="preserve">Passwort </w:t>
+      </w:r>
+      <w:proofErr w:type="spellStart"/>
+      <w:r>
+        <w:rPr>
+          <w:sz w:val="28"/>
+          <w:lang w:val="de-DE"/>
+        </w:rPr>
+        <w:t>Hashing</w:t>
+      </w:r>
+      <w:proofErr w:type="spellEnd"/>
+      <w:r>
+        <w:rPr>
+          <w:sz w:val="28"/>
+          <w:lang w:val="de-DE"/>
+        </w:rPr>
+        <w:t xml:space="preserve"> (Ergebnis auch in Datenbank zeigen)</w:t>
+      </w:r>
+    </w:p>
+    <w:p>
+      <w:pPr>
+        <w:pStyle w:val="Listenabsatz"/>
+        <w:ind w:left="1440"/>
+        <w:rPr>
+          <w:sz w:val="28"/>
+          <w:lang w:val="de-DE"/>
+        </w:rPr>
+      </w:pPr>
+      <w:r>
+        <w:rPr>
+          <w:i/>
+          <w:sz w:val="28"/>
+          <w:lang w:val="de-DE"/>
+        </w:rPr>
+        <w:t xml:space="preserve">Komponenten </w:t>
+      </w:r>
+      <w:r>
+        <w:rPr>
+          <w:i/>
+          <w:sz w:val="28"/>
+          <w:lang w:val="de-DE"/>
+        </w:rPr>
+        <w:sym w:font="Wingdings" w:char="F0E0"/>
+      </w:r>
+      <w:r>
+        <w:rPr>
+          <w:i/>
+          <w:sz w:val="28"/>
+          <w:lang w:val="de-DE"/>
+        </w:rPr>
+        <w:t xml:space="preserve"> </w:t>
+      </w:r>
+      <w:proofErr w:type="spellStart"/>
+      <w:r>
+        <w:rPr>
+          <w:i/>
+          <w:sz w:val="28"/>
+          <w:lang w:val="de-DE"/>
+        </w:rPr>
+        <w:t>Util</w:t>
+      </w:r>
+      <w:proofErr w:type="spellEnd"/>
+      <w:r>
+        <w:rPr>
+          <w:i/>
+          <w:sz w:val="28"/>
+          <w:lang w:val="de-DE"/>
+        </w:rPr>
+        <w:t xml:space="preserve"> </w:t>
+      </w:r>
+      <w:r>
+        <w:rPr>
+          <w:i/>
+          <w:sz w:val="28"/>
+          <w:lang w:val="de-DE"/>
+        </w:rPr>
+        <w:sym w:font="Wingdings" w:char="F0E0"/>
+      </w:r>
+      <w:r>
+        <w:rPr>
+          <w:i/>
+          <w:sz w:val="28"/>
+          <w:lang w:val="de-DE"/>
+        </w:rPr>
+        <w:t xml:space="preserve"> </w:t>
+      </w:r>
+      <w:proofErr w:type="spellStart"/>
+      <w:r>
+        <w:rPr>
+          <w:i/>
+          <w:sz w:val="28"/>
+          <w:lang w:val="de-DE"/>
+        </w:rPr>
+        <w:t>Utils.cs</w:t>
+      </w:r>
+      <w:proofErr w:type="spellEnd"/>
+    </w:p>
+    <w:p>
+      <w:pPr>
+        <w:pStyle w:val="Listenabsatz"/>
+        <w:numPr>
+          <w:ilvl w:val="1"/>
+          <w:numId w:val="6"/>
+        </w:numPr>
+        <w:rPr>
+          <w:sz w:val="28"/>
+          <w:lang w:val="de-DE"/>
+        </w:rPr>
+      </w:pPr>
+      <w:r>
+        <w:rPr>
+          <w:sz w:val="28"/>
+          <w:lang w:val="de-DE"/>
+        </w:rPr>
+        <w:t>Datenbank-Manager</w:t>
+      </w:r>
+    </w:p>
+    <w:p>
+      <w:pPr>
+        <w:pStyle w:val="Listenabsatz"/>
+        <w:ind w:left="1440"/>
+        <w:rPr>
+          <w:i/>
+          <w:sz w:val="28"/>
+          <w:lang w:val="de-DE"/>
+        </w:rPr>
+      </w:pPr>
+      <w:r>
+        <w:rPr>
+          <w:i/>
+          <w:sz w:val="28"/>
+          <w:lang w:val="de-DE"/>
+        </w:rPr>
+        <w:t xml:space="preserve">Komponenten </w:t>
+      </w:r>
+      <w:r>
+        <w:rPr>
+          <w:i/>
+          <w:sz w:val="28"/>
+          <w:lang w:val="de-DE"/>
+        </w:rPr>
+        <w:sym w:font="Wingdings" w:char="F0E0"/>
+      </w:r>
+      <w:r>
+        <w:rPr>
+          <w:i/>
+          <w:sz w:val="28"/>
+          <w:lang w:val="de-DE"/>
+        </w:rPr>
+        <w:t xml:space="preserve"> Datenbank </w:t>
+      </w:r>
+      <w:r>
+        <w:rPr>
+          <w:i/>
+          <w:sz w:val="28"/>
+          <w:lang w:val="de-DE"/>
+        </w:rPr>
+        <w:sym w:font="Wingdings" w:char="F0E0"/>
+      </w:r>
+      <w:r>
+        <w:rPr>
+          <w:i/>
+          <w:sz w:val="28"/>
+          <w:lang w:val="de-DE"/>
+        </w:rPr>
+        <w:t xml:space="preserve"> </w:t>
+      </w:r>
+      <w:proofErr w:type="spellStart"/>
+      <w:r>
+        <w:rPr>
+          <w:i/>
+          <w:sz w:val="28"/>
+          <w:lang w:val="de-DE"/>
+        </w:rPr>
+        <w:t>Impl</w:t>
+      </w:r>
+      <w:proofErr w:type="spellEnd"/>
+      <w:r>
+        <w:rPr>
+          <w:i/>
+          <w:sz w:val="28"/>
+          <w:lang w:val="de-DE"/>
+        </w:rPr>
+        <w:t xml:space="preserve"> </w:t>
+      </w:r>
+      <w:r>
+        <w:rPr>
+          <w:i/>
+          <w:sz w:val="28"/>
+          <w:lang w:val="de-DE"/>
+        </w:rPr>
+        <w:sym w:font="Wingdings" w:char="F0E0"/>
+      </w:r>
+      <w:r>
+        <w:rPr>
+          <w:i/>
+          <w:sz w:val="28"/>
+          <w:lang w:val="de-DE"/>
+        </w:rPr>
+        <w:t xml:space="preserve"> </w:t>
+      </w:r>
+      <w:proofErr w:type="spellStart"/>
+      <w:r>
+        <w:rPr>
+          <w:i/>
+          <w:sz w:val="28"/>
+          <w:lang w:val="de-DE"/>
+        </w:rPr>
+        <w:t>DBManager.cs</w:t>
+      </w:r>
+      <w:proofErr w:type="spellEnd"/>
+    </w:p>
+    <w:p>
+      <w:pPr>
+        <w:pStyle w:val="Listenabsatz"/>
+        <w:ind w:left="1440"/>
+        <w:rPr>
+          <w:sz w:val="28"/>
+          <w:lang w:val="de-DE"/>
+        </w:rPr>
+      </w:pPr>
+      <w:r>
+        <w:rPr>
+          <w:sz w:val="28"/>
+          <w:lang w:val="de-DE"/>
+        </w:rPr>
+        <w:t>- Grundlegende CRUD Operationen</w:t>
+      </w:r>
+    </w:p>
+    <w:p>
+      <w:pPr>
+        <w:pStyle w:val="Listenabsatz"/>
+        <w:ind w:left="1440"/>
+        <w:rPr>
+          <w:b/>
+          <w:sz w:val="28"/>
+          <w:lang w:val="de-DE"/>
+        </w:rPr>
+      </w:pPr>
+      <w:r>
+        <w:rPr>
+          <w:sz w:val="28"/>
+          <w:lang w:val="de-DE"/>
+        </w:rPr>
+        <w:t xml:space="preserve">- </w:t>
+      </w:r>
+      <w:r>
+        <w:rPr>
+          <w:b/>
+          <w:sz w:val="28"/>
+          <w:lang w:val="de-DE"/>
+        </w:rPr>
+        <w:t>Wichtig</w:t>
+      </w:r>
+      <w:r>
+        <w:rPr>
+          <w:b/>
+          <w:sz w:val="28"/>
+          <w:lang w:val="de-DE"/>
+        </w:rPr>
+        <w:t>!</w:t>
+      </w:r>
+      <w:r>
+        <w:rPr>
+          <w:sz w:val="28"/>
+          <w:lang w:val="de-DE"/>
+        </w:rPr>
+        <w:t xml:space="preserve"> 2 Patterns: </w:t>
+      </w:r>
+      <w:r>
+        <w:rPr>
+          <w:b/>
+          <w:sz w:val="28"/>
+          <w:lang w:val="de-DE"/>
+        </w:rPr>
+        <w:t>Schutz-Proxy und Singleton</w:t>
+      </w:r>
+    </w:p>
+    <w:p>
+      <w:pPr>
+        <w:pStyle w:val="Listenabsatz"/>
+        <w:ind w:left="1440"/>
+        <w:rPr>
+          <w:b/>
+          <w:sz w:val="28"/>
+          <w:lang w:val="de-DE"/>
+        </w:rPr>
+      </w:pPr>
     </w:p>
     <w:p>
       <w:pPr>
@@ -1268,16 +2257,138 @@
         </w:numPr>
         <w:rPr>
           <w:sz w:val="28"/>
-          <w:lang w:val="de-DE"/>
-        </w:rPr>
-      </w:pPr>
-      <w:r>
-        <w:rPr>
-          <w:sz w:val="28"/>
-          <w:lang w:val="de-DE"/>
-        </w:rPr>
-        <w:t>max. 1 Minute pro Code-Teil</w:t>
-      </w:r>
+          <w:u w:val="single"/>
+          <w:lang w:val="de-DE"/>
+        </w:rPr>
+      </w:pPr>
+      <w:r>
+        <w:rPr>
+          <w:sz w:val="28"/>
+          <w:u w:val="single"/>
+          <w:lang w:val="de-DE"/>
+        </w:rPr>
+        <w:t>Jonathan</w:t>
+      </w:r>
+      <w:r>
+        <w:rPr>
+          <w:sz w:val="28"/>
+          <w:u w:val="single"/>
+          <w:lang w:val="de-DE"/>
+        </w:rPr>
+        <w:t>:</w:t>
+      </w:r>
+    </w:p>
+    <w:p>
+      <w:pPr>
+        <w:pStyle w:val="Listenabsatz"/>
+        <w:numPr>
+          <w:ilvl w:val="1"/>
+          <w:numId w:val="6"/>
+        </w:numPr>
+        <w:rPr>
+          <w:sz w:val="28"/>
+          <w:lang w:val="de-DE"/>
+        </w:rPr>
+      </w:pPr>
+      <w:r>
+        <w:rPr>
+          <w:sz w:val="28"/>
+          <w:lang w:val="de-DE"/>
+        </w:rPr>
+        <w:t>Code</w:t>
+      </w:r>
+      <w:r>
+        <w:rPr>
+          <w:sz w:val="28"/>
+          <w:lang w:val="de-DE"/>
+        </w:rPr>
+        <w:t>-</w:t>
+      </w:r>
+      <w:r>
+        <w:rPr>
+          <w:sz w:val="28"/>
+          <w:lang w:val="de-DE"/>
+        </w:rPr>
+        <w:t xml:space="preserve">Behind für „Filme filtern“ </w:t>
+      </w:r>
+      <w:r>
+        <w:rPr>
+          <w:sz w:val="28"/>
+          <w:lang w:val="de-DE"/>
+        </w:rPr>
+        <w:t>(</w:t>
+      </w:r>
+      <w:r>
+        <w:rPr>
+          <w:sz w:val="28"/>
+          <w:lang w:val="de-DE"/>
+        </w:rPr>
+        <w:t>?</w:t>
+      </w:r>
+      <w:r>
+        <w:rPr>
+          <w:sz w:val="28"/>
+          <w:lang w:val="de-DE"/>
+        </w:rPr>
+        <w:t>)</w:t>
+      </w:r>
+    </w:p>
+    <w:p>
+      <w:pPr>
+        <w:pStyle w:val="Listenabsatz"/>
+        <w:ind w:left="1440"/>
+        <w:rPr>
+          <w:sz w:val="28"/>
+          <w:lang w:val="de-DE"/>
+        </w:rPr>
+      </w:pPr>
+      <w:bookmarkStart w:id="0" w:name="_GoBack"/>
+      <w:bookmarkEnd w:id="0"/>
+    </w:p>
+    <w:p>
+      <w:pPr>
+        <w:pStyle w:val="Listenabsatz"/>
+        <w:ind w:left="1440"/>
+        <w:rPr>
+          <w:sz w:val="28"/>
+          <w:lang w:val="de-DE"/>
+        </w:rPr>
+      </w:pPr>
+    </w:p>
+    <w:p>
+      <w:pPr>
+        <w:pStyle w:val="Listenabsatz"/>
+        <w:numPr>
+          <w:ilvl w:val="0"/>
+          <w:numId w:val="6"/>
+        </w:numPr>
+        <w:rPr>
+          <w:sz w:val="28"/>
+          <w:u w:val="single"/>
+          <w:lang w:val="de-DE"/>
+        </w:rPr>
+      </w:pPr>
+      <w:r>
+        <w:rPr>
+          <w:sz w:val="28"/>
+          <w:u w:val="single"/>
+          <w:lang w:val="de-DE"/>
+        </w:rPr>
+        <w:t>Osman:</w:t>
+      </w:r>
+    </w:p>
+    <w:p>
+      <w:pPr>
+        <w:pStyle w:val="Listenabsatz"/>
+        <w:numPr>
+          <w:ilvl w:val="1"/>
+          <w:numId w:val="6"/>
+        </w:numPr>
+        <w:rPr>
+          <w:sz w:val="28"/>
+          <w:lang w:val="de-DE"/>
+        </w:rPr>
+      </w:pPr>
     </w:p>
     <w:p>
       <w:pPr>
@@ -1319,20 +2430,138 @@
         </w:rPr>
         <w:t>Schluss</w:t>
       </w:r>
-    </w:p>
-    <w:p>
-      <w:pPr>
-        <w:rPr>
-          <w:sz w:val="28"/>
-          <w:lang w:val="de-DE"/>
-        </w:rPr>
-      </w:pPr>
-      <w:r>
-        <w:rPr>
-          <w:sz w:val="28"/>
-          <w:lang w:val="de-DE"/>
-        </w:rPr>
-        <w:t>Folie 9 (kurz) und 10</w:t>
+      <w:r>
+        <w:rPr>
+          <w:b/>
+          <w:sz w:val="28"/>
+          <w:lang w:val="de-DE"/>
+        </w:rPr>
+        <w:t xml:space="preserve"> </w:t>
+      </w:r>
+      <w:r>
+        <w:rPr>
+          <w:i/>
+          <w:sz w:val="28"/>
+          <w:lang w:val="de-DE"/>
+        </w:rPr>
+        <w:t>(Charly)</w:t>
+      </w:r>
+    </w:p>
+    <w:p>
+      <w:pPr>
+        <w:rPr>
+          <w:sz w:val="28"/>
+          <w:lang w:val="de-DE"/>
+        </w:rPr>
+      </w:pPr>
+      <w:r>
+        <w:rPr>
+          <w:sz w:val="28"/>
+          <w:lang w:val="de-DE"/>
+        </w:rPr>
+        <w:t>Zurück zu Power Point</w:t>
+      </w:r>
+    </w:p>
+    <w:p>
+      <w:pPr>
+        <w:rPr>
+          <w:sz w:val="28"/>
+          <w:lang w:val="de-DE"/>
+        </w:rPr>
+      </w:pPr>
+      <w:r>
+        <w:rPr>
+          <w:sz w:val="28"/>
+          <w:lang w:val="de-DE"/>
+        </w:rPr>
+        <w:t>Seite 8: Erweiterung und Ausblick</w:t>
+      </w:r>
+    </w:p>
+    <w:p>
+      <w:pPr>
+        <w:pStyle w:val="Listenabsatz"/>
+        <w:numPr>
+          <w:ilvl w:val="0"/>
+          <w:numId w:val="8"/>
+        </w:numPr>
+        <w:rPr>
+          <w:sz w:val="28"/>
+          <w:lang w:val="de-DE"/>
+        </w:rPr>
+      </w:pPr>
+      <w:r>
+        <w:rPr>
+          <w:sz w:val="28"/>
+          <w:lang w:val="de-DE"/>
+        </w:rPr>
+        <w:t>Filmvorschläge bei Anmeldung auf Basis von früheren Bewertung und Bestellungen</w:t>
+      </w:r>
+    </w:p>
+    <w:p>
+      <w:pPr>
+        <w:pStyle w:val="Listenabsatz"/>
+        <w:numPr>
+          <w:ilvl w:val="0"/>
+          <w:numId w:val="8"/>
+        </w:numPr>
+        <w:rPr>
+          <w:sz w:val="28"/>
+          <w:lang w:val="de-DE"/>
+        </w:rPr>
+      </w:pPr>
+      <w:r>
+        <w:rPr>
+          <w:sz w:val="28"/>
+          <w:lang w:val="de-DE"/>
+        </w:rPr>
+        <w:t xml:space="preserve">Datenbank-Struktur bzw. </w:t>
+      </w:r>
+      <w:proofErr w:type="spellStart"/>
+      <w:r>
+        <w:rPr>
+          <w:sz w:val="28"/>
+          <w:lang w:val="de-DE"/>
+        </w:rPr>
+        <w:t>Relationships</w:t>
+      </w:r>
+      <w:proofErr w:type="spellEnd"/>
+      <w:r>
+        <w:rPr>
+          <w:sz w:val="28"/>
+          <w:lang w:val="de-DE"/>
+        </w:rPr>
+        <w:t xml:space="preserve"> bereits so ausgelegt, dass Analyse von Kundendaten einfach und schnell umsetzbar</w:t>
+      </w:r>
+      <w:r>
+        <w:rPr>
+          <w:sz w:val="28"/>
+          <w:lang w:val="de-DE"/>
+        </w:rPr>
+        <w:t xml:space="preserve"> </w:t>
+      </w:r>
+    </w:p>
+    <w:p>
+      <w:pPr>
+        <w:pStyle w:val="Listenabsatz"/>
+        <w:rPr>
+          <w:sz w:val="28"/>
+          <w:lang w:val="de-DE"/>
+        </w:rPr>
+      </w:pPr>
+    </w:p>
+    <w:p>
+      <w:pPr>
+        <w:rPr>
+          <w:sz w:val="28"/>
+          <w:lang w:val="de-DE"/>
+        </w:rPr>
+      </w:pPr>
+      <w:r>
+        <w:rPr>
+          <w:sz w:val="28"/>
+          <w:lang w:val="de-DE"/>
+        </w:rPr>
+        <w:t>Seite 10:  Bedanken, Ende</w:t>
       </w:r>
     </w:p>
     <w:p>
@@ -1479,6 +2708,119 @@
     </w:lvl>
   </w:abstractNum>
   <w:abstractNum w:abstractNumId="1" w15:restartNumberingAfterBreak="0">
+    <w:nsid w:val="28C84936"/>
+    <w:multiLevelType w:val="hybridMultilevel"/>
+    <w:tmpl w:val="02305560"/>
+    <w:lvl w:ilvl="0" w:tplc="0407000B">
+      <w:start w:val="1"/>
+      <w:numFmt w:val="bullet"/>
+      <w:lvlText w:val=""/>
+      <w:lvlJc w:val="left"/>
+      <w:pPr>
+        <w:ind w:left="1440" w:hanging="360"/>
+      </w:pPr>
+      <w:rPr>
+        <w:rFonts w:ascii="Wingdings" w:hAnsi="Wingdings" w:hint="default"/>
+      </w:rPr>
+    </w:lvl>
+    <w:lvl w:ilvl="1" w:tplc="04070003" w:tentative="1">
+      <w:start w:val="1"/>
+      <w:numFmt w:val="bullet"/>
+      <w:lvlText w:val="o"/>
+      <w:lvlJc w:val="left"/>
+      <w:pPr>
+        <w:ind w:left="2160" w:hanging="360"/>
+      </w:pPr>
+      <w:rPr>
+        <w:rFonts w:ascii="Courier New" w:hAnsi="Courier New" w:cs="Courier New" w:hint="default"/>
+      </w:rPr>
+    </w:lvl>
+    <w:lvl w:ilvl="2" w:tplc="04070005" w:tentative="1">
+      <w:start w:val="1"/>
+      <w:numFmt w:val="bullet"/>
+      <w:lvlText w:val=""/>
+      <w:lvlJc w:val="left"/>
+      <w:pPr>
+        <w:ind w:left="2880" w:hanging="360"/>
+      </w:pPr>
+      <w:rPr>
+        <w:rFonts w:ascii="Wingdings" w:hAnsi="Wingdings" w:hint="default"/>
+      </w:rPr>
+    </w:lvl>
+    <w:lvl w:ilvl="3" w:tplc="04070001" w:tentative="1">
+      <w:start w:val="1"/>
+      <w:numFmt w:val="bullet"/>
+      <w:lvlText w:val=""/>
+      <w:lvlJc w:val="left"/>
+      <w:pPr>
+        <w:ind w:left="3600" w:hanging="360"/>
+      </w:pPr>
+      <w:rPr>
+        <w:rFonts w:ascii="Symbol" w:hAnsi="Symbol" w:hint="default"/>
+      </w:rPr>
+    </w:lvl>
+    <w:lvl w:ilvl="4" w:tplc="04070003" w:tentative="1">
+      <w:start w:val="1"/>
+      <w:numFmt w:val="bullet"/>
+      <w:lvlText w:val="o"/>
+      <w:lvlJc w:val="left"/>
+      <w:pPr>
+        <w:ind w:left="4320" w:hanging="360"/>
+      </w:pPr>
+      <w:rPr>
+        <w:rFonts w:ascii="Courier New" w:hAnsi="Courier New" w:cs="Courier New" w:hint="default"/>
+      </w:rPr>
+    </w:lvl>
+    <w:lvl w:ilvl="5" w:tplc="04070005" w:tentative="1">
+      <w:start w:val="1"/>
+      <w:numFmt w:val="bullet"/>
+      <w:lvlText w:val=""/>
+      <w:lvlJc w:val="left"/>
+      <w:pPr>
+        <w:ind w:left="5040" w:hanging="360"/>
+      </w:pPr>
+      <w:rPr>
+        <w:rFonts w:ascii="Wingdings" w:hAnsi="Wingdings" w:hint="default"/>
+      </w:rPr>
+    </w:lvl>
+    <w:lvl w:ilvl="6" w:tplc="04070001" w:tentative="1">
+      <w:start w:val="1"/>
+      <w:numFmt w:val="bullet"/>
+      <w:lvlText w:val=""/>
+      <w:lvlJc w:val="left"/>
+      <w:pPr>
+        <w:ind w:left="5760" w:hanging="360"/>
+      </w:pPr>
+      <w:rPr>
+        <w:rFonts w:ascii="Symbol" w:hAnsi="Symbol" w:hint="default"/>
+      </w:rPr>
+    </w:lvl>
+    <w:lvl w:ilvl="7" w:tplc="04070003" w:tentative="1">
+      <w:start w:val="1"/>
+      <w:numFmt w:val="bullet"/>
+      <w:lvlText w:val="o"/>
+      <w:lvlJc w:val="left"/>
+      <w:pPr>
+        <w:ind w:left="6480" w:hanging="360"/>
+      </w:pPr>
+      <w:rPr>
+        <w:rFonts w:ascii="Courier New" w:hAnsi="Courier New" w:cs="Courier New" w:hint="default"/>
+      </w:rPr>
+    </w:lvl>
+    <w:lvl w:ilvl="8" w:tplc="04070005" w:tentative="1">
+      <w:start w:val="1"/>
+      <w:numFmt w:val="bullet"/>
+      <w:lvlText w:val=""/>
+      <w:lvlJc w:val="left"/>
+      <w:pPr>
+        <w:ind w:left="7200" w:hanging="360"/>
+      </w:pPr>
+      <w:rPr>
+        <w:rFonts w:ascii="Wingdings" w:hAnsi="Wingdings" w:hint="default"/>
+      </w:rPr>
+    </w:lvl>
+  </w:abstractNum>
+  <w:abstractNum w:abstractNumId="2" w15:restartNumberingAfterBreak="0">
     <w:nsid w:val="3D9D7707"/>
     <w:multiLevelType w:val="hybridMultilevel"/>
     <w:tmpl w:val="E1BEDF68"/>
@@ -1591,7 +2933,7 @@
       </w:rPr>
     </w:lvl>
   </w:abstractNum>
-  <w:abstractNum w:abstractNumId="2" w15:restartNumberingAfterBreak="0">
+  <w:abstractNum w:abstractNumId="3" w15:restartNumberingAfterBreak="0">
     <w:nsid w:val="4609048C"/>
     <w:multiLevelType w:val="hybridMultilevel"/>
     <w:tmpl w:val="3CFC1D2C"/>
@@ -1704,7 +3046,7 @@
       </w:rPr>
     </w:lvl>
   </w:abstractNum>
-  <w:abstractNum w:abstractNumId="3" w15:restartNumberingAfterBreak="0">
+  <w:abstractNum w:abstractNumId="4" w15:restartNumberingAfterBreak="0">
     <w:nsid w:val="58BC7835"/>
     <w:multiLevelType w:val="hybridMultilevel"/>
     <w:tmpl w:val="A726EFD6"/>
@@ -1817,10 +3159,10 @@
       </w:rPr>
     </w:lvl>
   </w:abstractNum>
-  <w:abstractNum w:abstractNumId="4" w15:restartNumberingAfterBreak="0">
+  <w:abstractNum w:abstractNumId="5" w15:restartNumberingAfterBreak="0">
     <w:nsid w:val="640C6DFB"/>
     <w:multiLevelType w:val="hybridMultilevel"/>
-    <w:tmpl w:val="2646D11C"/>
+    <w:tmpl w:val="E5627460"/>
     <w:lvl w:ilvl="0" w:tplc="04070001">
       <w:start w:val="1"/>
       <w:numFmt w:val="bullet"/>
@@ -1930,10 +3272,123 @@
       </w:rPr>
     </w:lvl>
   </w:abstractNum>
-  <w:abstractNum w:abstractNumId="5" w15:restartNumberingAfterBreak="0">
+  <w:abstractNum w:abstractNumId="6" w15:restartNumberingAfterBreak="0">
+    <w:nsid w:val="6F320F17"/>
+    <w:multiLevelType w:val="hybridMultilevel"/>
+    <w:tmpl w:val="2912E272"/>
+    <w:lvl w:ilvl="0" w:tplc="04070001">
+      <w:start w:val="1"/>
+      <w:numFmt w:val="bullet"/>
+      <w:lvlText w:val=""/>
+      <w:lvlJc w:val="left"/>
+      <w:pPr>
+        <w:ind w:left="720" w:hanging="360"/>
+      </w:pPr>
+      <w:rPr>
+        <w:rFonts w:ascii="Symbol" w:hAnsi="Symbol" w:hint="default"/>
+      </w:rPr>
+    </w:lvl>
+    <w:lvl w:ilvl="1" w:tplc="04070003" w:tentative="1">
+      <w:start w:val="1"/>
+      <w:numFmt w:val="bullet"/>
+      <w:lvlText w:val="o"/>
+      <w:lvlJc w:val="left"/>
+      <w:pPr>
+        <w:ind w:left="1440" w:hanging="360"/>
+      </w:pPr>
+      <w:rPr>
+        <w:rFonts w:ascii="Courier New" w:hAnsi="Courier New" w:cs="Courier New" w:hint="default"/>
+      </w:rPr>
+    </w:lvl>
+    <w:lvl w:ilvl="2" w:tplc="04070005" w:tentative="1">
+      <w:start w:val="1"/>
+      <w:numFmt w:val="bullet"/>
+      <w:lvlText w:val=""/>
+      <w:lvlJc w:val="left"/>
+      <w:pPr>
+        <w:ind w:left="2160" w:hanging="360"/>
+      </w:pPr>
+      <w:rPr>
+        <w:rFonts w:ascii="Wingdings" w:hAnsi="Wingdings" w:hint="default"/>
+      </w:rPr>
+    </w:lvl>
+    <w:lvl w:ilvl="3" w:tplc="04070001" w:tentative="1">
+      <w:start w:val="1"/>
+      <w:numFmt w:val="bullet"/>
+      <w:lvlText w:val=""/>
+      <w:lvlJc w:val="left"/>
+      <w:pPr>
+        <w:ind w:left="2880" w:hanging="360"/>
+      </w:pPr>
+      <w:rPr>
+        <w:rFonts w:ascii="Symbol" w:hAnsi="Symbol" w:hint="default"/>
+      </w:rPr>
+    </w:lvl>
+    <w:lvl w:ilvl="4" w:tplc="04070003" w:tentative="1">
+      <w:start w:val="1"/>
+      <w:numFmt w:val="bullet"/>
+      <w:lvlText w:val="o"/>
+      <w:lvlJc w:val="left"/>
+      <w:pPr>
+        <w:ind w:left="3600" w:hanging="360"/>
+      </w:pPr>
+      <w:rPr>
+        <w:rFonts w:ascii="Courier New" w:hAnsi="Courier New" w:cs="Courier New" w:hint="default"/>
+      </w:rPr>
+    </w:lvl>
+    <w:lvl w:ilvl="5" w:tplc="04070005" w:tentative="1">
+      <w:start w:val="1"/>
+      <w:numFmt w:val="bullet"/>
+      <w:lvlText w:val=""/>
+      <w:lvlJc w:val="left"/>
+      <w:pPr>
+        <w:ind w:left="4320" w:hanging="360"/>
+      </w:pPr>
+      <w:rPr>
+        <w:rFonts w:ascii="Wingdings" w:hAnsi="Wingdings" w:hint="default"/>
+      </w:rPr>
+    </w:lvl>
+    <w:lvl w:ilvl="6" w:tplc="04070001" w:tentative="1">
+      <w:start w:val="1"/>
+      <w:numFmt w:val="bullet"/>
+      <w:lvlText w:val=""/>
+      <w:lvlJc w:val="left"/>
+      <w:pPr>
+        <w:ind w:left="5040" w:hanging="360"/>
+      </w:pPr>
+      <w:rPr>
+        <w:rFonts w:ascii="Symbol" w:hAnsi="Symbol" w:hint="default"/>
+      </w:rPr>
+    </w:lvl>
+    <w:lvl w:ilvl="7" w:tplc="04070003" w:tentative="1">
+      <w:start w:val="1"/>
+      <w:numFmt w:val="bullet"/>
+      <w:lvlText w:val="o"/>
+      <w:lvlJc w:val="left"/>
+      <w:pPr>
+        <w:ind w:left="5760" w:hanging="360"/>
+      </w:pPr>
+      <w:rPr>
+        <w:rFonts w:ascii="Courier New" w:hAnsi="Courier New" w:cs="Courier New" w:hint="default"/>
+      </w:rPr>
+    </w:lvl>
+    <w:lvl w:ilvl="8" w:tplc="04070005" w:tentative="1">
+      <w:start w:val="1"/>
+      <w:numFmt w:val="bullet"/>
+      <w:lvlText w:val=""/>
+      <w:lvlJc w:val="left"/>
+      <w:pPr>
+        <w:ind w:left="6480" w:hanging="360"/>
+      </w:pPr>
+      <w:rPr>
+        <w:rFonts w:ascii="Wingdings" w:hAnsi="Wingdings" w:hint="default"/>
+      </w:rPr>
+    </w:lvl>
+  </w:abstractNum>
+  <w:abstractNum w:abstractNumId="7" w15:restartNumberingAfterBreak="0">
     <w:nsid w:val="79685C91"/>
     <w:multiLevelType w:val="hybridMultilevel"/>
-    <w:tmpl w:val="A31847F4"/>
+    <w:tmpl w:val="8B7CB5F2"/>
     <w:lvl w:ilvl="0" w:tplc="04070001">
       <w:start w:val="1"/>
       <w:numFmt w:val="bullet"/>
@@ -1946,16 +3401,16 @@
         <w:rFonts w:ascii="Symbol" w:hAnsi="Symbol" w:hint="default"/>
       </w:rPr>
     </w:lvl>
-    <w:lvl w:ilvl="1" w:tplc="04070003" w:tentative="1">
-      <w:start w:val="1"/>
-      <w:numFmt w:val="bullet"/>
-      <w:lvlText w:val="o"/>
+    <w:lvl w:ilvl="1" w:tplc="04070001">
+      <w:start w:val="1"/>
+      <w:numFmt w:val="bullet"/>
+      <w:lvlText w:val=""/>
       <w:lvlJc w:val="left"/>
       <w:pPr>
         <w:ind w:left="1440" w:hanging="360"/>
       </w:pPr>
       <w:rPr>
-        <w:rFonts w:ascii="Courier New" w:hAnsi="Courier New" w:cs="Courier New" w:hint="default"/>
+        <w:rFonts w:ascii="Symbol" w:hAnsi="Symbol" w:hint="default"/>
       </w:rPr>
     </w:lvl>
     <w:lvl w:ilvl="2" w:tplc="04070005" w:tentative="1">
@@ -2044,22 +3499,28 @@
     </w:lvl>
   </w:abstractNum>
   <w:num w:numId="1">
-    <w:abstractNumId w:val="1"/>
+    <w:abstractNumId w:val="2"/>
   </w:num>
   <w:num w:numId="2">
-    <w:abstractNumId w:val="4"/>
+    <w:abstractNumId w:val="5"/>
   </w:num>
   <w:num w:numId="3">
-    <w:abstractNumId w:val="2"/>
+    <w:abstractNumId w:val="3"/>
   </w:num>
   <w:num w:numId="4">
-    <w:abstractNumId w:val="3"/>
+    <w:abstractNumId w:val="4"/>
   </w:num>
   <w:num w:numId="5">
     <w:abstractNumId w:val="0"/>
   </w:num>
   <w:num w:numId="6">
-    <w:abstractNumId w:val="5"/>
+    <w:abstractNumId w:val="7"/>
+  </w:num>
+  <w:num w:numId="7">
+    <w:abstractNumId w:val="1"/>
+  </w:num>
+  <w:num w:numId="8">
+    <w:abstractNumId w:val="6"/>
   </w:num>
 </w:numbering>
 </file>

</xml_diff>

<commit_message>
Ablaufplan für Präsentation aktualisiert
</commit_message>
<xml_diff>
--- a/Dokumente/Präsentation_Ablauf_Cnema.docx
+++ b/Dokumente/Präsentation_Ablauf_Cnema.docx
@@ -727,15 +727,7 @@
           <w:sz w:val="24"/>
           <w:lang w:val="de-DE"/>
         </w:rPr>
-        <w:t>Osman</w:t>
-      </w:r>
-      <w:r>
-        <w:rPr>
-          <w:i/>
-          <w:sz w:val="24"/>
-          <w:lang w:val="de-DE"/>
-        </w:rPr>
-        <w:t>?</w:t>
+        <w:t>Osman?</w:t>
       </w:r>
       <w:r>
         <w:rPr>
@@ -1138,21 +1130,88 @@
           <w:sz w:val="28"/>
           <w:lang w:val="de-DE"/>
         </w:rPr>
-        <w:t xml:space="preserve">auch </w:t>
-      </w:r>
-      <w:r>
-        <w:rPr>
-          <w:sz w:val="28"/>
-          <w:lang w:val="de-DE"/>
-        </w:rPr>
-        <w:t>Fehleingaben</w:t>
-      </w:r>
-      <w:r>
-        <w:rPr>
-          <w:sz w:val="28"/>
-          <w:lang w:val="de-DE"/>
-        </w:rPr>
-        <w:t xml:space="preserve"> zeigen</w:t>
+        <w:t>auch Fehleingaben zeigen</w:t>
+      </w:r>
+    </w:p>
+    <w:p>
+      <w:pPr>
+        <w:pStyle w:val="Listenabsatz"/>
+        <w:numPr>
+          <w:ilvl w:val="0"/>
+          <w:numId w:val="7"/>
+        </w:numPr>
+        <w:rPr>
+          <w:sz w:val="28"/>
+        </w:rPr>
+      </w:pPr>
+      <w:r>
+        <w:rPr>
+          <w:sz w:val="28"/>
+        </w:rPr>
+        <w:t xml:space="preserve">SQL Type Exception (falls </w:t>
+      </w:r>
+      <w:r>
+        <w:rPr>
+          <w:sz w:val="28"/>
+        </w:rPr>
+        <w:t>Geb.</w:t>
+      </w:r>
+      <w:bookmarkStart w:id="0" w:name="_GoBack"/>
+      <w:bookmarkEnd w:id="0"/>
+      <w:r>
+        <w:rPr>
+          <w:sz w:val="28"/>
+        </w:rPr>
+        <w:t xml:space="preserve">Datum &lt; </w:t>
+      </w:r>
+      <w:proofErr w:type="spellStart"/>
+      <w:r>
+        <w:rPr>
+          <w:sz w:val="28"/>
+        </w:rPr>
+        <w:t>SqlDateTime.MinValue</w:t>
+      </w:r>
+      <w:proofErr w:type="spellEnd"/>
+      <w:r>
+        <w:rPr>
+          <w:sz w:val="28"/>
+        </w:rPr>
+        <w:t xml:space="preserve">; </w:t>
+      </w:r>
+      <w:proofErr w:type="spellStart"/>
+      <w:r>
+        <w:rPr>
+          <w:b/>
+          <w:sz w:val="28"/>
+        </w:rPr>
+        <w:t>gecatched</w:t>
+      </w:r>
+      <w:proofErr w:type="spellEnd"/>
+      <w:r>
+        <w:rPr>
+          <w:sz w:val="28"/>
+        </w:rPr>
+        <w:t xml:space="preserve"> in </w:t>
+      </w:r>
+      <w:proofErr w:type="spellStart"/>
+      <w:r>
+        <w:rPr>
+          <w:sz w:val="28"/>
+        </w:rPr>
+        <w:t>Kunden</w:t>
+      </w:r>
+      <w:r>
+        <w:rPr>
+          <w:sz w:val="28"/>
+        </w:rPr>
+        <w:t>Registrierung.xaml.cs</w:t>
+      </w:r>
+      <w:proofErr w:type="spellEnd"/>
+      <w:r>
+        <w:rPr>
+          <w:sz w:val="28"/>
+        </w:rPr>
+        <w:t>)</w:t>
       </w:r>
     </w:p>
     <w:p>
@@ -1475,35 +1534,7 @@
           <w:sz w:val="28"/>
           <w:lang w:val="de-DE"/>
         </w:rPr>
-        <w:t>„Filme Filtern“ präsentieren (</w:t>
-      </w:r>
-      <w:r>
-        <w:rPr>
-          <w:sz w:val="28"/>
-          <w:lang w:val="de-DE"/>
-        </w:rPr>
-        <w:t>Suchwort</w:t>
-      </w:r>
-      <w:r>
-        <w:rPr>
-          <w:sz w:val="28"/>
-          <w:lang w:val="de-DE"/>
-        </w:rPr>
-        <w:t xml:space="preserve">, </w:t>
-      </w:r>
-      <w:r>
-        <w:rPr>
-          <w:sz w:val="28"/>
-          <w:lang w:val="de-DE"/>
-        </w:rPr>
-        <w:t>Radio-Button</w:t>
-      </w:r>
-      <w:r>
-        <w:rPr>
-          <w:sz w:val="28"/>
-          <w:lang w:val="de-DE"/>
-        </w:rPr>
-        <w:t>s)</w:t>
+        <w:t>„Filme Filtern“ präsentieren (Suchwort, Radio-Buttons)</w:t>
       </w:r>
     </w:p>
     <w:p>
@@ -1938,7 +1969,6 @@
           <w:u w:val="single"/>
           <w:lang w:val="de-DE"/>
         </w:rPr>
-        <w:lastRenderedPageBreak/>
         <w:t>Charly:</w:t>
       </w:r>
     </w:p>
@@ -2342,8 +2372,6 @@
           <w:lang w:val="de-DE"/>
         </w:rPr>
       </w:pPr>
-      <w:bookmarkStart w:id="0" w:name="_GoBack"/>
-      <w:bookmarkEnd w:id="0"/>
     </w:p>
     <w:p>
       <w:pPr>

</xml_diff>

<commit_message>
Ablaufplan und Präsentation aktualisiert
</commit_message>
<xml_diff>
--- a/Dokumente/Präsentation_Ablauf_Cnema.docx
+++ b/Dokumente/Präsentation_Ablauf_Cnema.docx
@@ -299,7 +299,7 @@
         <w:contextualSpacing/>
         <w:jc w:val="both"/>
         <w:rPr>
-          <w:i/>
+          <w:b/>
           <w:sz w:val="28"/>
           <w:lang w:val="de-DE"/>
         </w:rPr>
@@ -318,6 +318,61 @@
           <w:lang w:val="de-DE"/>
         </w:rPr>
         <w:t>Osman</w:t>
+      </w:r>
+      <w:r>
+        <w:rPr>
+          <w:i/>
+          <w:sz w:val="28"/>
+          <w:lang w:val="de-DE"/>
+        </w:rPr>
+        <w:t xml:space="preserve"> </w:t>
+      </w:r>
+      <w:r>
+        <w:rPr>
+          <w:b/>
+          <w:sz w:val="28"/>
+          <w:lang w:val="de-DE"/>
+        </w:rPr>
+        <w:t>(</w:t>
+      </w:r>
+      <w:r>
+        <w:rPr>
+          <w:b/>
+          <w:sz w:val="28"/>
+          <w:lang w:val="de-DE"/>
+        </w:rPr>
+        <w:t>1</w:t>
+      </w:r>
+      <w:r>
+        <w:rPr>
+          <w:b/>
+          <w:sz w:val="28"/>
+          <w:lang w:val="de-DE"/>
+        </w:rPr>
+        <w:t xml:space="preserve"> min</w:t>
+      </w:r>
+      <w:r>
+        <w:rPr>
+          <w:b/>
+          <w:sz w:val="28"/>
+          <w:lang w:val="de-DE"/>
+        </w:rPr>
+        <w:t xml:space="preserve"> </w:t>
+      </w:r>
+      <w:r>
+        <w:rPr>
+          <w:sz w:val="28"/>
+          <w:lang w:val="de-DE"/>
+        </w:rPr>
+        <w:t>mit Einleitung</w:t>
+      </w:r>
+      <w:r>
+        <w:rPr>
+          <w:b/>
+          <w:sz w:val="28"/>
+          <w:lang w:val="de-DE"/>
+        </w:rPr>
+        <w:t>)</w:t>
       </w:r>
     </w:p>
     <w:p>
@@ -325,6 +380,7 @@
         <w:contextualSpacing/>
         <w:jc w:val="both"/>
         <w:rPr>
+          <w:b/>
           <w:sz w:val="28"/>
           <w:lang w:val="de-DE"/>
         </w:rPr>
@@ -343,6 +399,22 @@
           <w:lang w:val="de-DE"/>
         </w:rPr>
         <w:t xml:space="preserve"> Jonathan</w:t>
+      </w:r>
+      <w:r>
+        <w:rPr>
+          <w:i/>
+          <w:sz w:val="28"/>
+          <w:lang w:val="de-DE"/>
+        </w:rPr>
+        <w:t xml:space="preserve"> </w:t>
+      </w:r>
+      <w:r>
+        <w:rPr>
+          <w:b/>
+          <w:sz w:val="28"/>
+          <w:lang w:val="de-DE"/>
+        </w:rPr>
+        <w:t>(1 min)</w:t>
       </w:r>
     </w:p>
     <w:p>
@@ -1025,9 +1097,8 @@
       <w:pPr>
         <w:contextualSpacing/>
         <w:rPr>
-          <w:i/>
-          <w:sz w:val="28"/>
-          <w:u w:val="single"/>
+          <w:b/>
+          <w:sz w:val="28"/>
           <w:lang w:val="de-DE"/>
         </w:rPr>
       </w:pPr>
@@ -1048,6 +1119,23 @@
           <w:lang w:val="de-DE"/>
         </w:rPr>
         <w:t>(Charly)</w:t>
+      </w:r>
+      <w:r>
+        <w:rPr>
+          <w:i/>
+          <w:sz w:val="28"/>
+          <w:u w:val="single"/>
+          <w:lang w:val="de-DE"/>
+        </w:rPr>
+        <w:t xml:space="preserve"> </w:t>
+      </w:r>
+      <w:r>
+        <w:rPr>
+          <w:b/>
+          <w:sz w:val="28"/>
+          <w:lang w:val="de-DE"/>
+        </w:rPr>
+        <w:t>(2 min)</w:t>
       </w:r>
     </w:p>
     <w:p>
@@ -1150,19 +1238,25 @@
         </w:rPr>
         <w:t xml:space="preserve">SQL Type Exception (falls </w:t>
       </w:r>
+      <w:proofErr w:type="spellStart"/>
       <w:r>
         <w:rPr>
           <w:sz w:val="28"/>
         </w:rPr>
         <w:t>Geb.</w:t>
       </w:r>
-      <w:bookmarkStart w:id="0" w:name="_GoBack"/>
-      <w:bookmarkEnd w:id="0"/>
-      <w:r>
-        <w:rPr>
-          <w:sz w:val="28"/>
-        </w:rPr>
-        <w:t xml:space="preserve">Datum &lt; </w:t>
+      <w:r>
+        <w:rPr>
+          <w:sz w:val="28"/>
+        </w:rPr>
+        <w:t>Datum</w:t>
+      </w:r>
+      <w:proofErr w:type="spellEnd"/>
+      <w:r>
+        <w:rPr>
+          <w:sz w:val="28"/>
+        </w:rPr>
+        <w:t xml:space="preserve"> &lt; </w:t>
       </w:r>
       <w:proofErr w:type="spellStart"/>
       <w:r>
@@ -1251,7 +1345,21 @@
           <w:sz w:val="28"/>
           <w:lang w:val="de-DE"/>
         </w:rPr>
-        <w:t>bewusst Fehleingaben zeigen</w:t>
+        <w:t xml:space="preserve">bewusst </w:t>
+      </w:r>
+      <w:r>
+        <w:rPr>
+          <w:sz w:val="28"/>
+          <w:lang w:val="de-DE"/>
+        </w:rPr>
+        <w:t>Fehleingaben</w:t>
+      </w:r>
+      <w:r>
+        <w:rPr>
+          <w:sz w:val="28"/>
+          <w:lang w:val="de-DE"/>
+        </w:rPr>
+        <w:t xml:space="preserve"> zeigen</w:t>
       </w:r>
     </w:p>
     <w:p>
@@ -1385,6 +1493,39 @@
         </w:rPr>
         <w:t>(Jonathan)</w:t>
       </w:r>
+      <w:r>
+        <w:rPr>
+          <w:i/>
+          <w:sz w:val="28"/>
+          <w:u w:val="single"/>
+          <w:lang w:val="de-DE"/>
+        </w:rPr>
+        <w:t xml:space="preserve"> </w:t>
+      </w:r>
+      <w:r>
+        <w:rPr>
+          <w:b/>
+          <w:sz w:val="28"/>
+          <w:lang w:val="de-DE"/>
+        </w:rPr>
+        <w:t>(</w:t>
+      </w:r>
+      <w:r>
+        <w:rPr>
+          <w:b/>
+          <w:sz w:val="28"/>
+          <w:lang w:val="de-DE"/>
+        </w:rPr>
+        <w:t>3</w:t>
+      </w:r>
+      <w:r>
+        <w:rPr>
+          <w:b/>
+          <w:sz w:val="28"/>
+          <w:lang w:val="de-DE"/>
+        </w:rPr>
+        <w:t xml:space="preserve"> min)</w:t>
+      </w:r>
     </w:p>
     <w:p>
       <w:pPr>
@@ -1591,6 +1732,23 @@
         </w:rPr>
         <w:t>(Charly)</w:t>
       </w:r>
+      <w:r>
+        <w:rPr>
+          <w:i/>
+          <w:sz w:val="28"/>
+          <w:u w:val="single"/>
+          <w:lang w:val="de-DE"/>
+        </w:rPr>
+        <w:t xml:space="preserve"> </w:t>
+      </w:r>
+      <w:r>
+        <w:rPr>
+          <w:b/>
+          <w:sz w:val="28"/>
+          <w:lang w:val="de-DE"/>
+        </w:rPr>
+        <w:t>(2 min)</w:t>
+      </w:r>
     </w:p>
     <w:p>
       <w:pPr>
@@ -1737,6 +1895,39 @@
         </w:rPr>
         <w:t>(Osman)</w:t>
       </w:r>
+      <w:r>
+        <w:rPr>
+          <w:i/>
+          <w:sz w:val="28"/>
+          <w:u w:val="single"/>
+          <w:lang w:val="de-DE"/>
+        </w:rPr>
+        <w:t xml:space="preserve"> </w:t>
+      </w:r>
+      <w:r>
+        <w:rPr>
+          <w:b/>
+          <w:sz w:val="28"/>
+          <w:lang w:val="de-DE"/>
+        </w:rPr>
+        <w:t>(</w:t>
+      </w:r>
+      <w:r>
+        <w:rPr>
+          <w:b/>
+          <w:sz w:val="28"/>
+          <w:lang w:val="de-DE"/>
+        </w:rPr>
+        <w:t>3</w:t>
+      </w:r>
+      <w:r>
+        <w:rPr>
+          <w:b/>
+          <w:sz w:val="28"/>
+          <w:lang w:val="de-DE"/>
+        </w:rPr>
+        <w:t xml:space="preserve"> min)</w:t>
+      </w:r>
     </w:p>
     <w:p>
       <w:pPr>
@@ -1944,14 +2135,6 @@
     </w:p>
     <w:p>
       <w:pPr>
-        <w:rPr>
-          <w:sz w:val="28"/>
-          <w:lang w:val="de-DE"/>
-        </w:rPr>
-      </w:pPr>
-    </w:p>
-    <w:p>
-      <w:pPr>
         <w:pStyle w:val="Listenabsatz"/>
         <w:numPr>
           <w:ilvl w:val="0"/>
@@ -1969,7 +2152,40 @@
           <w:u w:val="single"/>
           <w:lang w:val="de-DE"/>
         </w:rPr>
+        <w:lastRenderedPageBreak/>
         <w:t>Charly:</w:t>
+      </w:r>
+      <w:r>
+        <w:rPr>
+          <w:sz w:val="28"/>
+          <w:u w:val="single"/>
+          <w:lang w:val="de-DE"/>
+        </w:rPr>
+        <w:t xml:space="preserve"> </w:t>
+      </w:r>
+      <w:r>
+        <w:rPr>
+          <w:b/>
+          <w:sz w:val="28"/>
+          <w:lang w:val="de-DE"/>
+        </w:rPr>
+        <w:t>(2</w:t>
+      </w:r>
+      <w:r>
+        <w:rPr>
+          <w:b/>
+          <w:sz w:val="28"/>
+          <w:lang w:val="de-DE"/>
+        </w:rPr>
+        <w:t xml:space="preserve"> - 2,5</w:t>
+      </w:r>
+      <w:r>
+        <w:rPr>
+          <w:b/>
+          <w:sz w:val="28"/>
+          <w:lang w:val="de-DE"/>
+        </w:rPr>
+        <w:t xml:space="preserve"> min)</w:t>
       </w:r>
     </w:p>
     <w:p>
@@ -1984,6 +2200,7 @@
           <w:lang w:val="de-DE"/>
         </w:rPr>
       </w:pPr>
+      <w:bookmarkStart w:id="0" w:name="_Hlk504488725"/>
       <w:r>
         <w:rPr>
           <w:sz w:val="28"/>
@@ -2201,70 +2418,26 @@
       </w:r>
       <w:proofErr w:type="spellEnd"/>
     </w:p>
+    <w:bookmarkEnd w:id="0"/>
     <w:p>
       <w:pPr>
         <w:pStyle w:val="Listenabsatz"/>
         <w:ind w:left="1440"/>
         <w:rPr>
-          <w:sz w:val="28"/>
-          <w:lang w:val="de-DE"/>
-        </w:rPr>
-      </w:pPr>
-      <w:r>
-        <w:rPr>
-          <w:sz w:val="28"/>
-          <w:lang w:val="de-DE"/>
-        </w:rPr>
-        <w:t>- Grundlegende CRUD Operationen</w:t>
-      </w:r>
-    </w:p>
-    <w:p>
-      <w:pPr>
-        <w:pStyle w:val="Listenabsatz"/>
-        <w:ind w:left="1440"/>
-        <w:rPr>
-          <w:b/>
-          <w:sz w:val="28"/>
-          <w:lang w:val="de-DE"/>
-        </w:rPr>
-      </w:pPr>
-      <w:r>
-        <w:rPr>
-          <w:sz w:val="28"/>
-          <w:lang w:val="de-DE"/>
-        </w:rPr>
-        <w:t xml:space="preserve">- </w:t>
-      </w:r>
-      <w:r>
-        <w:rPr>
-          <w:b/>
-          <w:sz w:val="28"/>
-          <w:lang w:val="de-DE"/>
-        </w:rPr>
-        <w:t>Wichtig</w:t>
-      </w:r>
-      <w:r>
-        <w:rPr>
-          <w:b/>
-          <w:sz w:val="28"/>
-          <w:lang w:val="de-DE"/>
-        </w:rPr>
-        <w:t>!</w:t>
-      </w:r>
-      <w:r>
-        <w:rPr>
-          <w:sz w:val="28"/>
-          <w:lang w:val="de-DE"/>
-        </w:rPr>
-        <w:t xml:space="preserve"> 2 Patterns: </w:t>
-      </w:r>
-      <w:r>
-        <w:rPr>
-          <w:b/>
-          <w:sz w:val="28"/>
-          <w:lang w:val="de-DE"/>
-        </w:rPr>
-        <w:t>Schutz-Proxy und Singleton</w:t>
+          <w:b/>
+          <w:i/>
+          <w:sz w:val="32"/>
+          <w:lang w:val="de-DE"/>
+        </w:rPr>
+      </w:pPr>
+      <w:r>
+        <w:rPr>
+          <w:b/>
+          <w:i/>
+          <w:sz w:val="32"/>
+          <w:lang w:val="de-DE"/>
+        </w:rPr>
+        <w:t>siehe Extra-Zettel</w:t>
       </w:r>
     </w:p>
     <w:p>
@@ -2307,6 +2480,22 @@
         </w:rPr>
         <w:t>:</w:t>
       </w:r>
+      <w:r>
+        <w:rPr>
+          <w:sz w:val="28"/>
+          <w:u w:val="single"/>
+          <w:lang w:val="de-DE"/>
+        </w:rPr>
+        <w:t xml:space="preserve"> </w:t>
+      </w:r>
+      <w:r>
+        <w:rPr>
+          <w:b/>
+          <w:sz w:val="28"/>
+          <w:lang w:val="de-DE"/>
+        </w:rPr>
+        <w:t>(2 min)</w:t>
+      </w:r>
     </w:p>
     <w:p>
       <w:pPr>
@@ -2404,6 +2593,24 @@
         </w:rPr>
         <w:t>Osman:</w:t>
       </w:r>
+      <w:r>
+        <w:rPr>
+          <w:sz w:val="28"/>
+          <w:u w:val="single"/>
+          <w:lang w:val="de-DE"/>
+        </w:rPr>
+        <w:t xml:space="preserve"> </w:t>
+      </w:r>
+      <w:r>
+        <w:rPr>
+          <w:b/>
+          <w:sz w:val="28"/>
+          <w:lang w:val="de-DE"/>
+        </w:rPr>
+        <w:t>(2 min)</w:t>
+      </w:r>
+      <w:bookmarkStart w:id="1" w:name="_GoBack"/>
+      <w:bookmarkEnd w:id="1"/>
     </w:p>
     <w:p>
       <w:pPr>
@@ -2474,6 +2681,38 @@
         </w:rPr>
         <w:t>(Charly)</w:t>
       </w:r>
+      <w:r>
+        <w:rPr>
+          <w:i/>
+          <w:sz w:val="28"/>
+          <w:lang w:val="de-DE"/>
+        </w:rPr>
+        <w:t xml:space="preserve"> </w:t>
+      </w:r>
+      <w:r>
+        <w:rPr>
+          <w:b/>
+          <w:sz w:val="28"/>
+          <w:lang w:val="de-DE"/>
+        </w:rPr>
+        <w:t>(</w:t>
+      </w:r>
+      <w:r>
+        <w:rPr>
+          <w:b/>
+          <w:sz w:val="28"/>
+          <w:lang w:val="de-DE"/>
+        </w:rPr>
+        <w:t>1</w:t>
+      </w:r>
+      <w:r>
+        <w:rPr>
+          <w:b/>
+          <w:sz w:val="28"/>
+          <w:lang w:val="de-DE"/>
+        </w:rPr>
+        <w:t xml:space="preserve"> min)</w:t>
+      </w:r>
     </w:p>
     <w:p>
       <w:pPr>
@@ -2523,6 +2762,13 @@
           <w:lang w:val="de-DE"/>
         </w:rPr>
         <w:t>Filmvorschläge bei Anmeldung auf Basis von früheren Bewertung und Bestellungen</w:t>
+      </w:r>
+      <w:r>
+        <w:rPr>
+          <w:sz w:val="28"/>
+          <w:lang w:val="de-DE"/>
+        </w:rPr>
+        <w:t xml:space="preserve"> („Big Data“-Kontext etc.)</w:t>
       </w:r>
     </w:p>
     <w:p>
@@ -3416,29 +3662,29 @@
   <w:abstractNum w:abstractNumId="7" w15:restartNumberingAfterBreak="0">
     <w:nsid w:val="79685C91"/>
     <w:multiLevelType w:val="hybridMultilevel"/>
-    <w:tmpl w:val="8B7CB5F2"/>
-    <w:lvl w:ilvl="0" w:tplc="04070001">
-      <w:start w:val="1"/>
-      <w:numFmt w:val="bullet"/>
-      <w:lvlText w:val=""/>
+    <w:tmpl w:val="3AA438F0"/>
+    <w:lvl w:ilvl="0" w:tplc="0407000F">
+      <w:start w:val="1"/>
+      <w:numFmt w:val="decimal"/>
+      <w:lvlText w:val="%1."/>
       <w:lvlJc w:val="left"/>
       <w:pPr>
         <w:ind w:left="720" w:hanging="360"/>
       </w:pPr>
       <w:rPr>
-        <w:rFonts w:ascii="Symbol" w:hAnsi="Symbol" w:hint="default"/>
-      </w:rPr>
-    </w:lvl>
-    <w:lvl w:ilvl="1" w:tplc="04070001">
-      <w:start w:val="1"/>
-      <w:numFmt w:val="bullet"/>
-      <w:lvlText w:val=""/>
+        <w:rFonts w:hint="default"/>
+      </w:rPr>
+    </w:lvl>
+    <w:lvl w:ilvl="1" w:tplc="0407000B">
+      <w:start w:val="1"/>
+      <w:numFmt w:val="bullet"/>
+      <w:lvlText w:val=""/>
       <w:lvlJc w:val="left"/>
       <w:pPr>
         <w:ind w:left="1440" w:hanging="360"/>
       </w:pPr>
       <w:rPr>
-        <w:rFonts w:ascii="Symbol" w:hAnsi="Symbol" w:hint="default"/>
+        <w:rFonts w:ascii="Wingdings" w:hAnsi="Wingdings" w:hint="default"/>
       </w:rPr>
     </w:lvl>
     <w:lvl w:ilvl="2" w:tplc="04070005" w:tentative="1">

</xml_diff>